<commit_message>
various edits and trimming - pdf files
</commit_message>
<xml_diff>
--- a/response.docx
+++ b/response.docx
@@ -23,6 +23,8 @@
           <w:tab w:val="left" w:pos="14656"/>
         </w:tabs>
       </w:pPr>
+      <w:bookmarkStart w:id="0" w:name="_GoBack"/>
+      <w:bookmarkEnd w:id="0"/>
       <w:r>
         <w:rPr>
           <w:rFonts w:ascii="inherit" w:eastAsia="Times New Roman" w:hAnsi="inherit" w:cs="Courier New"/>
@@ -71,57 +73,17 @@
           <w:szCs w:val="20"/>
           <w:lang w:eastAsia="en-GB"/>
         </w:rPr>
-        <w:t xml:space="preserve">do not have an answer have been </w:t>
-      </w:r>
-      <w:r>
-        <w:rPr>
-          <w:rFonts w:ascii="inherit" w:eastAsia="Times New Roman" w:hAnsi="inherit" w:cs="Courier New"/>
-          <w:color w:val="C9211E"/>
-          <w:sz w:val="20"/>
-          <w:szCs w:val="20"/>
-          <w:lang w:eastAsia="en-GB"/>
-        </w:rPr>
-        <w:t xml:space="preserve">addressed </w:t>
-      </w:r>
-      <w:r>
-        <w:rPr>
-          <w:rFonts w:ascii="inherit" w:eastAsia="Times New Roman" w:hAnsi="inherit" w:cs="Courier New"/>
-          <w:color w:val="C9211E"/>
-          <w:sz w:val="20"/>
-          <w:szCs w:val="20"/>
-          <w:lang w:eastAsia="en-GB"/>
-        </w:rPr>
-        <w:t>in the new version</w:t>
-      </w:r>
-      <w:r>
-        <w:rPr>
-          <w:rFonts w:ascii="inherit" w:eastAsia="Times New Roman" w:hAnsi="inherit" w:cs="Courier New"/>
-          <w:color w:val="C9211E"/>
-          <w:sz w:val="20"/>
-          <w:szCs w:val="20"/>
-          <w:lang w:eastAsia="en-GB"/>
-        </w:rPr>
-        <w:t xml:space="preserve"> we submitted </w:t>
-      </w:r>
-      <w:r>
-        <w:rPr>
-          <w:rFonts w:ascii="inherit" w:eastAsia="Times New Roman" w:hAnsi="inherit" w:cs="Courier New"/>
-          <w:color w:val="C9211E"/>
-          <w:sz w:val="20"/>
-          <w:szCs w:val="20"/>
-          <w:lang w:eastAsia="en-GB"/>
-        </w:rPr>
-        <w:t>to the fullest extent possible</w:t>
-      </w:r>
-      <w:r>
-        <w:rPr>
-          <w:rFonts w:ascii="inherit" w:eastAsia="Times New Roman" w:hAnsi="inherit" w:cs="Courier New"/>
-          <w:color w:val="C9211E"/>
-          <w:sz w:val="20"/>
-          <w:szCs w:val="20"/>
-          <w:lang w:eastAsia="en-GB"/>
-        </w:rPr>
-        <w:t xml:space="preserve"> (subject to space limitations). </w:t>
+        <w:t>do not have an answer have been addressed in the new version</w:t>
+      </w:r>
+      <w:r>
+        <w:rPr>
+          <w:rFonts w:ascii="inherit" w:eastAsia="Times New Roman" w:hAnsi="inherit" w:cs="Courier New"/>
+          <w:color w:val="C9211E"/>
+          <w:sz w:val="20"/>
+          <w:szCs w:val="20"/>
+          <w:lang w:eastAsia="en-GB"/>
+        </w:rPr>
+        <w:t xml:space="preserve"> we submitted to the fullest extent possible (subject to space limitations). </w:t>
       </w:r>
     </w:p>
     <w:p>
@@ -589,17 +551,7 @@
           <w:szCs w:val="20"/>
           <w:lang w:eastAsia="en-GB"/>
         </w:rPr>
-        <w:t>To me</w:t>
-      </w:r>
-      <w:r>
-        <w:rPr>
-          <w:rFonts w:ascii="inherit" w:eastAsia="Times New Roman" w:hAnsi="inherit" w:cs="Courier New"/>
-          <w:color w:val="1D1C1D"/>
-          <w:sz w:val="20"/>
-          <w:szCs w:val="20"/>
-          <w:lang w:eastAsia="en-GB"/>
-        </w:rPr>
-        <w:t xml:space="preserve"> the main problem of this paper is its presentation. Given the</w:t>
+        <w:t>To me the main problem of this paper is its presentation. Given the</w:t>
       </w:r>
     </w:p>
     <w:p>
@@ -727,17 +679,7 @@
           <w:szCs w:val="20"/>
           <w:lang w:eastAsia="en-GB"/>
         </w:rPr>
-        <w:t>func</w:t>
-      </w:r>
-      <w:r>
-        <w:rPr>
-          <w:rFonts w:ascii="inherit" w:eastAsia="Times New Roman" w:hAnsi="inherit" w:cs="Courier New"/>
-          <w:color w:val="1D1C1D"/>
-          <w:sz w:val="20"/>
-          <w:szCs w:val="20"/>
-          <w:lang w:eastAsia="en-GB"/>
-        </w:rPr>
-        <w:t>tionality). It contains several lemmas and theorems but they all</w:t>
+        <w:t>functionality). It contains several lemmas and theorems but they all</w:t>
       </w:r>
     </w:p>
     <w:p>
@@ -801,27 +743,7 @@
           <w:szCs w:val="20"/>
           <w:lang w:eastAsia="en-GB"/>
         </w:rPr>
-        <w:t>* We have tried to incorporate many parts of the formalism in the main body, while striving to avoid a dry text without any intuition or insights. We now moved</w:t>
-      </w:r>
-      <w:r>
-        <w:rPr>
-          <w:rFonts w:ascii="inherit" w:eastAsia="Times New Roman" w:hAnsi="inherit" w:cs="Courier New"/>
-          <w:color w:val="C9211E"/>
-          <w:sz w:val="20"/>
-          <w:szCs w:val="20"/>
-          <w:lang w:eastAsia="en-GB"/>
-        </w:rPr>
-        <w:t xml:space="preserve"> more definitions from </w:t>
-      </w:r>
-      <w:r>
-        <w:rPr>
-          <w:rFonts w:ascii="inherit" w:eastAsia="Times New Roman" w:hAnsi="inherit" w:cs="Courier New"/>
-          <w:color w:val="C9211E"/>
-          <w:sz w:val="20"/>
-          <w:szCs w:val="20"/>
-          <w:lang w:eastAsia="en-GB"/>
-        </w:rPr>
-        <w:t>the Appendix to the main body, e.g., the syntax and correctness definitions of the combined signature primitive. Unfortunately</w:t>
+        <w:t>* We have tried to incorporate many parts of the formalism in the main body, while striving to avoid a dry text without any intuition or insights. We now moved more definitions from the Appendix to the main body, e.g., the syntax and correctness definitions of the combined signature primitive. Unfortunately</w:t>
       </w:r>
       <w:r>
         <w:rPr>
@@ -922,17 +844,7 @@
           <w:szCs w:val="20"/>
           <w:lang w:eastAsia="en-GB"/>
         </w:rPr>
-        <w:t>The proof</w:t>
-      </w:r>
-      <w:r>
-        <w:rPr>
-          <w:rFonts w:ascii="inherit" w:eastAsia="Times New Roman" w:hAnsi="inherit" w:cs="Courier New"/>
-          <w:color w:val="1D1C1D"/>
-          <w:sz w:val="20"/>
-          <w:szCs w:val="20"/>
-          <w:lang w:eastAsia="en-GB"/>
-        </w:rPr>
-        <w:t xml:space="preserve"> sketch of the main theorem basically only explains the</w:t>
+        <w:t>The proof sketch of the main theorem basically only explains the</w:t>
       </w:r>
     </w:p>
     <w:p>
@@ -1028,17 +940,7 @@
           <w:szCs w:val="20"/>
           <w:lang w:eastAsia="en-GB"/>
         </w:rPr>
-        <w:t xml:space="preserve">a substitute, I believe. I would have preferred that the </w:t>
-      </w:r>
-      <w:r>
-        <w:rPr>
-          <w:rFonts w:ascii="inherit" w:eastAsia="Times New Roman" w:hAnsi="inherit" w:cs="Courier New"/>
-          <w:color w:val="1D1C1D"/>
-          <w:sz w:val="20"/>
-          <w:szCs w:val="20"/>
-          <w:lang w:eastAsia="en-GB"/>
-        </w:rPr>
-        <w:t>authors</w:t>
+        <w:t>a substitute, I believe. I would have preferred that the authors</w:t>
       </w:r>
     </w:p>
     <w:p>
@@ -1134,17 +1036,7 @@
           <w:szCs w:val="20"/>
           <w:lang w:eastAsia="en-GB"/>
         </w:rPr>
-        <w:t>* We expanded the "Security proof overview" section to provide additional insight into how the actual proof works by describing the proof of one of the l</w:t>
-      </w:r>
-      <w:r>
-        <w:rPr>
-          <w:rFonts w:ascii="inherit" w:eastAsia="Times New Roman" w:hAnsi="inherit" w:cs="Courier New"/>
-          <w:color w:val="C9211E"/>
-          <w:sz w:val="20"/>
-          <w:szCs w:val="20"/>
-          <w:lang w:eastAsia="en-GB"/>
-        </w:rPr>
-        <w:t>emmas.</w:t>
+        <w:t>* We expanded the "Security proof overview" section to provide additional insight into how the actual proof works by describing the proof of one of the lemmas.</w:t>
       </w:r>
     </w:p>
     <w:p>
@@ -1301,17 +1193,7 @@
           <w:szCs w:val="20"/>
           <w:lang w:eastAsia="en-GB"/>
         </w:rPr>
-        <w:t>been interesting to illustrate more concret</w:t>
-      </w:r>
-      <w:r>
-        <w:rPr>
-          <w:rFonts w:ascii="inherit" w:eastAsia="Times New Roman" w:hAnsi="inherit" w:cs="Courier New"/>
-          <w:color w:val="1D1C1D"/>
-          <w:sz w:val="20"/>
-          <w:szCs w:val="20"/>
-          <w:lang w:eastAsia="en-GB"/>
-        </w:rPr>
-        <w:t>ely the kind of properties</w:t>
+        <w:t>been interesting to illustrate more concretely the kind of properties</w:t>
       </w:r>
     </w:p>
     <w:p>
@@ -1407,88 +1289,68 @@
           <w:szCs w:val="20"/>
           <w:lang w:eastAsia="en-GB"/>
         </w:rPr>
-        <w:t xml:space="preserve">* We now mention that part of the motivation of layer-2 solutions is the high latency of the base layer. If such instant finality </w:t>
-      </w:r>
-      <w:r>
-        <w:rPr>
-          <w:rFonts w:ascii="inherit" w:eastAsia="Times New Roman" w:hAnsi="inherit" w:cs="Courier New"/>
-          <w:color w:val="C9211E"/>
-          <w:sz w:val="20"/>
-          <w:szCs w:val="20"/>
-          <w:lang w:eastAsia="en-GB"/>
-        </w:rPr>
-        <w:t>ledgers were realistic, the practical utility of layer-2 solutions would be much lower. Our approach highlights the considerable latency improvement that the lightning protocol offers as opposed to the direct use of the ledger.</w:t>
-      </w:r>
-    </w:p>
-    <w:p>
-      <w:pPr>
-        <w:tabs>
-          <w:tab w:val="left" w:pos="916"/>
-          <w:tab w:val="left" w:pos="1832"/>
-          <w:tab w:val="left" w:pos="2748"/>
-          <w:tab w:val="left" w:pos="3664"/>
-          <w:tab w:val="left" w:pos="4580"/>
-          <w:tab w:val="left" w:pos="5496"/>
-          <w:tab w:val="left" w:pos="6412"/>
-          <w:tab w:val="left" w:pos="7328"/>
-          <w:tab w:val="left" w:pos="8244"/>
-          <w:tab w:val="left" w:pos="9160"/>
-          <w:tab w:val="left" w:pos="10076"/>
-          <w:tab w:val="left" w:pos="10992"/>
-          <w:tab w:val="left" w:pos="11908"/>
-          <w:tab w:val="left" w:pos="12824"/>
-          <w:tab w:val="left" w:pos="13740"/>
-          <w:tab w:val="left" w:pos="14656"/>
-        </w:tabs>
-        <w:rPr>
-          <w:rFonts w:ascii="inherit" w:eastAsia="Times New Roman" w:hAnsi="inherit" w:cs="Courier New"/>
-          <w:color w:val="1D1C1D"/>
-          <w:sz w:val="20"/>
-          <w:szCs w:val="20"/>
-          <w:lang w:eastAsia="en-GB"/>
-        </w:rPr>
-      </w:pPr>
-    </w:p>
-    <w:p>
-      <w:pPr>
-        <w:tabs>
-          <w:tab w:val="left" w:pos="916"/>
-          <w:tab w:val="left" w:pos="1832"/>
-          <w:tab w:val="left" w:pos="2748"/>
-          <w:tab w:val="left" w:pos="3664"/>
-          <w:tab w:val="left" w:pos="4580"/>
-          <w:tab w:val="left" w:pos="5496"/>
-          <w:tab w:val="left" w:pos="6412"/>
-          <w:tab w:val="left" w:pos="7328"/>
-          <w:tab w:val="left" w:pos="8244"/>
-          <w:tab w:val="left" w:pos="9160"/>
-          <w:tab w:val="left" w:pos="10076"/>
-          <w:tab w:val="left" w:pos="10992"/>
-          <w:tab w:val="left" w:pos="11908"/>
-          <w:tab w:val="left" w:pos="12824"/>
-          <w:tab w:val="left" w:pos="13740"/>
-          <w:tab w:val="left" w:pos="14656"/>
-        </w:tabs>
-      </w:pPr>
-      <w:r>
-        <w:rPr>
-          <w:rFonts w:ascii="inherit" w:eastAsia="Times New Roman" w:hAnsi="inherit" w:cs="Courier New"/>
-          <w:color w:val="1D1C1D"/>
-          <w:sz w:val="20"/>
-          <w:szCs w:val="20"/>
-          <w:lang w:eastAsia="en-GB"/>
-        </w:rPr>
-        <w:t>Even though the paper is 50</w:t>
-      </w:r>
-      <w:r>
-        <w:rPr>
-          <w:rFonts w:ascii="inherit" w:eastAsia="Times New Roman" w:hAnsi="inherit" w:cs="Courier New"/>
-          <w:color w:val="1D1C1D"/>
-          <w:sz w:val="20"/>
-          <w:szCs w:val="20"/>
-          <w:lang w:eastAsia="en-GB"/>
-        </w:rPr>
-        <w:t xml:space="preserve"> pages long the body does not use the full 12</w:t>
+        <w:t>* We now mention that part of the motivation of layer-2 solutions is the high latency of the base layer. If such instant finality ledgers were realistic, the practical utility of layer-2 solutions would be much lower. Our approach highlights the considerable latency improvement that the lightning protocol offers as opposed to the direct use of the ledger.</w:t>
+      </w:r>
+    </w:p>
+    <w:p>
+      <w:pPr>
+        <w:tabs>
+          <w:tab w:val="left" w:pos="916"/>
+          <w:tab w:val="left" w:pos="1832"/>
+          <w:tab w:val="left" w:pos="2748"/>
+          <w:tab w:val="left" w:pos="3664"/>
+          <w:tab w:val="left" w:pos="4580"/>
+          <w:tab w:val="left" w:pos="5496"/>
+          <w:tab w:val="left" w:pos="6412"/>
+          <w:tab w:val="left" w:pos="7328"/>
+          <w:tab w:val="left" w:pos="8244"/>
+          <w:tab w:val="left" w:pos="9160"/>
+          <w:tab w:val="left" w:pos="10076"/>
+          <w:tab w:val="left" w:pos="10992"/>
+          <w:tab w:val="left" w:pos="11908"/>
+          <w:tab w:val="left" w:pos="12824"/>
+          <w:tab w:val="left" w:pos="13740"/>
+          <w:tab w:val="left" w:pos="14656"/>
+        </w:tabs>
+        <w:rPr>
+          <w:rFonts w:ascii="inherit" w:eastAsia="Times New Roman" w:hAnsi="inherit" w:cs="Courier New"/>
+          <w:color w:val="1D1C1D"/>
+          <w:sz w:val="20"/>
+          <w:szCs w:val="20"/>
+          <w:lang w:eastAsia="en-GB"/>
+        </w:rPr>
+      </w:pPr>
+    </w:p>
+    <w:p>
+      <w:pPr>
+        <w:tabs>
+          <w:tab w:val="left" w:pos="916"/>
+          <w:tab w:val="left" w:pos="1832"/>
+          <w:tab w:val="left" w:pos="2748"/>
+          <w:tab w:val="left" w:pos="3664"/>
+          <w:tab w:val="left" w:pos="4580"/>
+          <w:tab w:val="left" w:pos="5496"/>
+          <w:tab w:val="left" w:pos="6412"/>
+          <w:tab w:val="left" w:pos="7328"/>
+          <w:tab w:val="left" w:pos="8244"/>
+          <w:tab w:val="left" w:pos="9160"/>
+          <w:tab w:val="left" w:pos="10076"/>
+          <w:tab w:val="left" w:pos="10992"/>
+          <w:tab w:val="left" w:pos="11908"/>
+          <w:tab w:val="left" w:pos="12824"/>
+          <w:tab w:val="left" w:pos="13740"/>
+          <w:tab w:val="left" w:pos="14656"/>
+        </w:tabs>
+      </w:pPr>
+      <w:r>
+        <w:rPr>
+          <w:rFonts w:ascii="inherit" w:eastAsia="Times New Roman" w:hAnsi="inherit" w:cs="Courier New"/>
+          <w:color w:val="1D1C1D"/>
+          <w:sz w:val="20"/>
+          <w:szCs w:val="20"/>
+          <w:lang w:eastAsia="en-GB"/>
+        </w:rPr>
+        <w:t>Even though the paper is 50 pages long the body does not use the full 12</w:t>
       </w:r>
     </w:p>
     <w:p>
@@ -1626,27 +1488,7 @@
           <w:szCs w:val="20"/>
           <w:lang w:eastAsia="en-GB"/>
         </w:rPr>
-        <w:t xml:space="preserve">have improved and expanded the narrative of the main body adding suitable information from the appendix as well as responding to the comments of the committee. Short sections on </w:t>
-      </w:r>
-      <w:r>
-        <w:rPr>
-          <w:rFonts w:ascii="inherit" w:eastAsia="Times New Roman" w:hAnsi="inherit" w:cs="Courier New"/>
-          <w:color w:val="C9211E"/>
-          <w:sz w:val="20"/>
-          <w:szCs w:val="20"/>
-          <w:lang w:eastAsia="en-GB"/>
-        </w:rPr>
-        <w:t>Future Work and Conclusion</w:t>
-      </w:r>
-      <w:r>
-        <w:rPr>
-          <w:rFonts w:ascii="inherit" w:eastAsia="Times New Roman" w:hAnsi="inherit" w:cs="Courier New"/>
-          <w:color w:val="C9211E"/>
-          <w:sz w:val="20"/>
-          <w:szCs w:val="20"/>
-          <w:lang w:eastAsia="en-GB"/>
-        </w:rPr>
-        <w:t xml:space="preserve"> are also added.</w:t>
+        <w:t>have improved and expanded the narrative of the main body adding suitable information from the appendix as well as responding to the comments of the committee. Short sections on Future Work and Conclusion are also added.</w:t>
       </w:r>
     </w:p>
     <w:p>
@@ -1833,17 +1675,7 @@
           <w:szCs w:val="20"/>
           <w:lang w:eastAsia="en-GB"/>
         </w:rPr>
-        <w:t>applications do need joint state th</w:t>
-      </w:r>
-      <w:r>
-        <w:rPr>
-          <w:rFonts w:ascii="inherit" w:eastAsia="Times New Roman" w:hAnsi="inherit" w:cs="Courier New"/>
-          <w:color w:val="1D1C1D"/>
-          <w:sz w:val="20"/>
-          <w:szCs w:val="20"/>
-          <w:lang w:eastAsia="en-GB"/>
-        </w:rPr>
-        <w:t>eorems. Is this the case here?</w:t>
+        <w:t>applications do need joint state theorems. Is this the case here?</w:t>
       </w:r>
     </w:p>
     <w:p>
@@ -1902,17 +1734,7 @@
           <w:szCs w:val="20"/>
           <w:lang w:eastAsia="en-GB"/>
         </w:rPr>
-        <w:t>GUC (the model we use) is</w:t>
-      </w:r>
-      <w:r>
-        <w:rPr>
-          <w:rFonts w:ascii="inherit" w:eastAsia="Times New Roman" w:hAnsi="inherit" w:cs="Courier New"/>
-          <w:color w:val="C9211E"/>
-          <w:sz w:val="20"/>
-          <w:szCs w:val="20"/>
-          <w:lang w:eastAsia="en-GB"/>
-        </w:rPr>
-        <w:t xml:space="preserve"> more general </w:t>
+        <w:t xml:space="preserve">GUC (the model we use) is more general </w:t>
       </w:r>
       <w:r>
         <w:rPr>
@@ -2083,49 +1905,61 @@
           <w:szCs w:val="20"/>
           <w:lang w:eastAsia="en-GB"/>
         </w:rPr>
-        <w:t>- p. 8: What are ITIs? Do you mean ITMs?</w:t>
-      </w:r>
-    </w:p>
-    <w:p>
-      <w:pPr>
-        <w:tabs>
-          <w:tab w:val="left" w:pos="916"/>
-          <w:tab w:val="left" w:pos="1832"/>
-          <w:tab w:val="left" w:pos="2748"/>
-          <w:tab w:val="left" w:pos="3664"/>
-          <w:tab w:val="left" w:pos="4580"/>
-          <w:tab w:val="left" w:pos="5496"/>
-          <w:tab w:val="left" w:pos="6412"/>
-          <w:tab w:val="left" w:pos="7328"/>
-          <w:tab w:val="left" w:pos="8244"/>
-          <w:tab w:val="left" w:pos="9160"/>
-          <w:tab w:val="left" w:pos="10076"/>
-          <w:tab w:val="left" w:pos="10992"/>
-          <w:tab w:val="left" w:pos="11908"/>
-          <w:tab w:val="left" w:pos="12824"/>
-          <w:tab w:val="left" w:pos="13740"/>
-          <w:tab w:val="left" w:pos="14656"/>
-        </w:tabs>
-      </w:pPr>
-      <w:r>
-        <w:rPr>
-          <w:rFonts w:ascii="inherit" w:eastAsia="Times New Roman" w:hAnsi="inherit" w:cs="Courier New"/>
-          <w:color w:val="C9211E"/>
-          <w:sz w:val="20"/>
-          <w:szCs w:val="20"/>
-          <w:lang w:eastAsia="en-GB"/>
-        </w:rPr>
-        <w:t xml:space="preserve">* In UC, the term ITM is used for "code" (e.g. the protocol), whereas ITI </w:t>
-      </w:r>
-      <w:r>
-        <w:rPr>
-          <w:rFonts w:ascii="inherit" w:eastAsia="Times New Roman" w:hAnsi="inherit" w:cs="Courier New"/>
-          <w:color w:val="C9211E"/>
-          <w:sz w:val="20"/>
-          <w:szCs w:val="20"/>
-          <w:lang w:eastAsia="en-GB"/>
-        </w:rPr>
-        <w:t xml:space="preserve">refers to a concrete </w:t>
+        <w:t xml:space="preserve">- p. 8: What </w:t>
+      </w:r>
+      <w:proofErr w:type="gramStart"/>
+      <w:r>
+        <w:rPr>
+          <w:rFonts w:ascii="inherit" w:eastAsia="Times New Roman" w:hAnsi="inherit" w:cs="Courier New"/>
+          <w:color w:val="1D1C1D"/>
+          <w:sz w:val="20"/>
+          <w:szCs w:val="20"/>
+          <w:lang w:eastAsia="en-GB"/>
+        </w:rPr>
+        <w:t>are</w:t>
+      </w:r>
+      <w:proofErr w:type="gramEnd"/>
+      <w:r>
+        <w:rPr>
+          <w:rFonts w:ascii="inherit" w:eastAsia="Times New Roman" w:hAnsi="inherit" w:cs="Courier New"/>
+          <w:color w:val="1D1C1D"/>
+          <w:sz w:val="20"/>
+          <w:szCs w:val="20"/>
+          <w:lang w:eastAsia="en-GB"/>
+        </w:rPr>
+        <w:t xml:space="preserve"> ITIs? Do you mean ITMs?</w:t>
+      </w:r>
+    </w:p>
+    <w:p>
+      <w:pPr>
+        <w:tabs>
+          <w:tab w:val="left" w:pos="916"/>
+          <w:tab w:val="left" w:pos="1832"/>
+          <w:tab w:val="left" w:pos="2748"/>
+          <w:tab w:val="left" w:pos="3664"/>
+          <w:tab w:val="left" w:pos="4580"/>
+          <w:tab w:val="left" w:pos="5496"/>
+          <w:tab w:val="left" w:pos="6412"/>
+          <w:tab w:val="left" w:pos="7328"/>
+          <w:tab w:val="left" w:pos="8244"/>
+          <w:tab w:val="left" w:pos="9160"/>
+          <w:tab w:val="left" w:pos="10076"/>
+          <w:tab w:val="left" w:pos="10992"/>
+          <w:tab w:val="left" w:pos="11908"/>
+          <w:tab w:val="left" w:pos="12824"/>
+          <w:tab w:val="left" w:pos="13740"/>
+          <w:tab w:val="left" w:pos="14656"/>
+        </w:tabs>
+      </w:pPr>
+      <w:r>
+        <w:rPr>
+          <w:rFonts w:ascii="inherit" w:eastAsia="Times New Roman" w:hAnsi="inherit" w:cs="Courier New"/>
+          <w:color w:val="C9211E"/>
+          <w:sz w:val="20"/>
+          <w:szCs w:val="20"/>
+          <w:lang w:eastAsia="en-GB"/>
+        </w:rPr>
+        <w:t xml:space="preserve">* In UC, the term ITM is used for "code" (e.g. the protocol), whereas ITI refers to a concrete </w:t>
       </w:r>
       <w:r>
         <w:rPr>
@@ -2401,17 +2235,7 @@
           <w:szCs w:val="20"/>
           <w:lang w:eastAsia="en-GB"/>
         </w:rPr>
-        <w:t>=================================================</w:t>
-      </w:r>
-      <w:r>
-        <w:rPr>
-          <w:rFonts w:ascii="inherit" w:eastAsia="Times New Roman" w:hAnsi="inherit" w:cs="Courier New"/>
-          <w:color w:val="1D1C1D"/>
-          <w:sz w:val="20"/>
-          <w:szCs w:val="20"/>
-          <w:lang w:eastAsia="en-GB"/>
-        </w:rPr>
-        <w:t>====</w:t>
+        <w:t>=====================================================</w:t>
       </w:r>
     </w:p>
     <w:p>
@@ -2810,25 +2634,27 @@
           <w:tab w:val="left" w:pos="14656"/>
         </w:tabs>
       </w:pPr>
-      <w:r>
-        <w:rPr>
-          <w:rFonts w:ascii="inherit" w:eastAsia="Times New Roman" w:hAnsi="inherit" w:cs="Courier New"/>
-          <w:color w:val="1D1C1D"/>
-          <w:sz w:val="20"/>
-          <w:szCs w:val="20"/>
-          <w:lang w:eastAsia="en-GB"/>
-        </w:rPr>
-        <w:t>unrealisability] is explained in a self-contained way in the p</w:t>
-      </w:r>
-      <w:r>
-        <w:rPr>
-          <w:rFonts w:ascii="inherit" w:eastAsia="Times New Roman" w:hAnsi="inherit" w:cs="Courier New"/>
-          <w:color w:val="1D1C1D"/>
-          <w:sz w:val="20"/>
-          <w:szCs w:val="20"/>
-          <w:lang w:eastAsia="en-GB"/>
-        </w:rPr>
-        <w:t>aper</w:t>
+      <w:proofErr w:type="spellStart"/>
+      <w:r>
+        <w:rPr>
+          <w:rFonts w:ascii="inherit" w:eastAsia="Times New Roman" w:hAnsi="inherit" w:cs="Courier New"/>
+          <w:color w:val="1D1C1D"/>
+          <w:sz w:val="20"/>
+          <w:szCs w:val="20"/>
+          <w:lang w:eastAsia="en-GB"/>
+        </w:rPr>
+        <w:t>unrealisability</w:t>
+      </w:r>
+      <w:proofErr w:type="spellEnd"/>
+      <w:r>
+        <w:rPr>
+          <w:rFonts w:ascii="inherit" w:eastAsia="Times New Roman" w:hAnsi="inherit" w:cs="Courier New"/>
+          <w:color w:val="1D1C1D"/>
+          <w:sz w:val="20"/>
+          <w:szCs w:val="20"/>
+          <w:lang w:eastAsia="en-GB"/>
+        </w:rPr>
+        <w:t>] is explained in a self-contained way in the paper</w:t>
       </w:r>
     </w:p>
     <w:p>
@@ -2996,77 +2822,7 @@
           <w:szCs w:val="20"/>
           <w:lang w:eastAsia="en-GB"/>
         </w:rPr>
-        <w:t xml:space="preserve">e </w:t>
-      </w:r>
-      <w:r>
-        <w:rPr>
-          <w:rFonts w:ascii="inherit" w:eastAsia="Times New Roman" w:hAnsi="inherit" w:cs="Courier New"/>
-          <w:color w:val="C9211E"/>
-          <w:sz w:val="20"/>
-          <w:szCs w:val="20"/>
-          <w:lang w:eastAsia="en-GB"/>
-        </w:rPr>
-        <w:t xml:space="preserve">strived </w:t>
-      </w:r>
-      <w:r>
-        <w:rPr>
-          <w:rFonts w:ascii="inherit" w:eastAsia="Times New Roman" w:hAnsi="inherit" w:cs="Courier New"/>
-          <w:color w:val="C9211E"/>
-          <w:sz w:val="20"/>
-          <w:szCs w:val="20"/>
-          <w:lang w:eastAsia="en-GB"/>
-        </w:rPr>
-        <w:t>for presenting a self-contained main body. The n</w:t>
-      </w:r>
-      <w:r>
-        <w:rPr>
-          <w:rFonts w:ascii="inherit" w:eastAsia="Times New Roman" w:hAnsi="inherit" w:cs="Courier New"/>
-          <w:color w:val="C9211E"/>
-          <w:sz w:val="20"/>
-          <w:szCs w:val="20"/>
-          <w:lang w:eastAsia="en-GB"/>
-        </w:rPr>
-        <w:t xml:space="preserve">ew version has numerous clarifications and new explanations, which will hopefully make the summary understandable. Furthermore, we included </w:t>
-      </w:r>
-      <w:r>
-        <w:rPr>
-          <w:rFonts w:ascii="inherit" w:eastAsia="Times New Roman" w:hAnsi="inherit" w:cs="Courier New"/>
-          <w:color w:val="C9211E"/>
-          <w:sz w:val="20"/>
-          <w:szCs w:val="20"/>
-          <w:lang w:eastAsia="en-GB"/>
-        </w:rPr>
-        <w:t>more formal definitions in the main body, e.g., the syntax and correctness definitions of the Combined Signatur</w:t>
-      </w:r>
-      <w:r>
-        <w:rPr>
-          <w:rFonts w:ascii="inherit" w:eastAsia="Times New Roman" w:hAnsi="inherit" w:cs="Courier New"/>
-          <w:color w:val="C9211E"/>
-          <w:sz w:val="20"/>
-          <w:szCs w:val="20"/>
-          <w:lang w:eastAsia="en-GB"/>
-        </w:rPr>
-        <w:t>e primitive</w:t>
-      </w:r>
-      <w:r>
-        <w:rPr>
-          <w:rFonts w:ascii="inherit" w:eastAsia="Times New Roman" w:hAnsi="inherit" w:cs="Courier New"/>
-          <w:color w:val="C9211E"/>
-          <w:sz w:val="20"/>
-          <w:szCs w:val="20"/>
-          <w:lang w:eastAsia="en-GB"/>
-        </w:rPr>
-        <w:t>. T</w:t>
-      </w:r>
-      <w:r>
-        <w:rPr>
-          <w:rFonts w:ascii="inherit" w:eastAsia="Times New Roman" w:hAnsi="inherit" w:cs="Courier New"/>
-          <w:color w:val="C9211E"/>
-          <w:sz w:val="20"/>
-          <w:szCs w:val="20"/>
-          <w:lang w:eastAsia="en-GB"/>
-        </w:rPr>
-        <w:t>he definitions of the functionality and protocol however are far too lengthy to include in the main body.</w:t>
+        <w:t>e strived for presenting a self-contained main body. The new version has numerous clarifications and new explanations, which will hopefully make the summary understandable. Furthermore, we included more formal definitions in the main body, e.g., the syntax and correctness definitions of the Combined Signature primitive. The definitions of the functionality and protocol however are far too lengthy to include in the main body.</w:t>
       </w:r>
     </w:p>
     <w:p>
@@ -3159,17 +2915,7 @@
           <w:szCs w:val="20"/>
           <w:lang w:eastAsia="en-GB"/>
         </w:rPr>
-        <w:t xml:space="preserve">simple, and the protocol is certainly complex.  The proof does </w:t>
-      </w:r>
-      <w:r>
-        <w:rPr>
-          <w:rFonts w:ascii="inherit" w:eastAsia="Times New Roman" w:hAnsi="inherit" w:cs="Courier New"/>
-          <w:color w:val="1D1C1D"/>
-          <w:sz w:val="20"/>
-          <w:szCs w:val="20"/>
-          <w:lang w:eastAsia="en-GB"/>
-        </w:rPr>
-        <w:t>break</w:t>
+        <w:t>simple, and the protocol is certainly complex.  The proof does break</w:t>
       </w:r>
     </w:p>
     <w:p>
@@ -3233,7 +2979,29 @@
           <w:szCs w:val="20"/>
           <w:lang w:eastAsia="en-GB"/>
         </w:rPr>
-        <w:t>details were a little bit wrong, would anyone be sure to notice?</w:t>
+        <w:t xml:space="preserve">details were a little bit </w:t>
+      </w:r>
+      <w:proofErr w:type="gramStart"/>
+      <w:r>
+        <w:rPr>
+          <w:rFonts w:ascii="inherit" w:eastAsia="Times New Roman" w:hAnsi="inherit" w:cs="Courier New"/>
+          <w:color w:val="1D1C1D"/>
+          <w:sz w:val="20"/>
+          <w:szCs w:val="20"/>
+          <w:lang w:eastAsia="en-GB"/>
+        </w:rPr>
+        <w:t>wrong,</w:t>
+      </w:r>
+      <w:proofErr w:type="gramEnd"/>
+      <w:r>
+        <w:rPr>
+          <w:rFonts w:ascii="inherit" w:eastAsia="Times New Roman" w:hAnsi="inherit" w:cs="Courier New"/>
+          <w:color w:val="1D1C1D"/>
+          <w:sz w:val="20"/>
+          <w:szCs w:val="20"/>
+          <w:lang w:eastAsia="en-GB"/>
+        </w:rPr>
+        <w:t xml:space="preserve"> would anyone be sure to notice?</w:t>
       </w:r>
     </w:p>
     <w:p>
@@ -3324,17 +3092,7 @@
           <w:szCs w:val="20"/>
           <w:lang w:eastAsia="en-GB"/>
         </w:rPr>
-        <w:t xml:space="preserve"> We believe that our approach to the proof, namely following the “execution token” as it </w:t>
-      </w:r>
-      <w:r>
-        <w:rPr>
-          <w:rFonts w:ascii="inherit" w:eastAsia="Times New Roman" w:hAnsi="inherit" w:cs="Courier New"/>
-          <w:color w:val="C9211E"/>
-          <w:sz w:val="20"/>
-          <w:szCs w:val="20"/>
-          <w:lang w:eastAsia="en-GB"/>
-        </w:rPr>
-        <w:t>flows from one ITI to the next and analysing each possible execution path separately, to be especially effective in minimising the probability that we missed something “interesting”.</w:t>
+        <w:t xml:space="preserve"> We believe that our approach to the proof, namely following the “execution token” as it flows from one ITI to the next and analysing each possible execution path separately, to be especially effective in minimising the probability that we missed something “interesting”.</w:t>
       </w:r>
       <w:r>
         <w:rPr>
@@ -3374,7 +3132,29 @@
           <w:szCs w:val="20"/>
           <w:lang w:eastAsia="en-GB"/>
         </w:rPr>
-        <w:t>Ran Canetti, Alley Stoughton, Mayank Varia:</w:t>
+        <w:t xml:space="preserve">Ran Canetti, Alley Stoughton, Mayank </w:t>
+      </w:r>
+      <w:proofErr w:type="spellStart"/>
+      <w:r>
+        <w:rPr>
+          <w:rFonts w:ascii="inherit" w:eastAsia="Times New Roman" w:hAnsi="inherit" w:cs="Courier New"/>
+          <w:color w:val="C9211E"/>
+          <w:sz w:val="20"/>
+          <w:szCs w:val="20"/>
+          <w:lang w:eastAsia="en-GB"/>
+        </w:rPr>
+        <w:t>Varia</w:t>
+      </w:r>
+      <w:proofErr w:type="spellEnd"/>
+      <w:r>
+        <w:rPr>
+          <w:rFonts w:ascii="inherit" w:eastAsia="Times New Roman" w:hAnsi="inherit" w:cs="Courier New"/>
+          <w:color w:val="C9211E"/>
+          <w:sz w:val="20"/>
+          <w:szCs w:val="20"/>
+          <w:lang w:eastAsia="en-GB"/>
+        </w:rPr>
+        <w:t>:</w:t>
       </w:r>
       <w:r>
         <w:rPr>
@@ -3386,15 +3166,60 @@
         </w:rPr>
         <w:t xml:space="preserve"> </w:t>
       </w:r>
-      <w:r>
-        <w:rPr>
-          <w:rFonts w:ascii="inherit" w:eastAsia="Times New Roman" w:hAnsi="inherit" w:cs="Courier New"/>
-          <w:color w:val="C9211E"/>
-          <w:sz w:val="20"/>
-          <w:szCs w:val="20"/>
-          <w:lang w:eastAsia="en-GB"/>
-        </w:rPr>
-        <w:t>EasyUC: Using EasyCrypt to Mechanize Proofs of Universally Composable Security. CSF 2019: 167-183</w:t>
+      <w:proofErr w:type="spellStart"/>
+      <w:r>
+        <w:rPr>
+          <w:rFonts w:ascii="inherit" w:eastAsia="Times New Roman" w:hAnsi="inherit" w:cs="Courier New"/>
+          <w:color w:val="C9211E"/>
+          <w:sz w:val="20"/>
+          <w:szCs w:val="20"/>
+          <w:lang w:eastAsia="en-GB"/>
+        </w:rPr>
+        <w:t>EasyUC</w:t>
+      </w:r>
+      <w:proofErr w:type="spellEnd"/>
+      <w:r>
+        <w:rPr>
+          <w:rFonts w:ascii="inherit" w:eastAsia="Times New Roman" w:hAnsi="inherit" w:cs="Courier New"/>
+          <w:color w:val="C9211E"/>
+          <w:sz w:val="20"/>
+          <w:szCs w:val="20"/>
+          <w:lang w:eastAsia="en-GB"/>
+        </w:rPr>
+        <w:t xml:space="preserve">: Using </w:t>
+      </w:r>
+      <w:proofErr w:type="spellStart"/>
+      <w:r>
+        <w:rPr>
+          <w:rFonts w:ascii="inherit" w:eastAsia="Times New Roman" w:hAnsi="inherit" w:cs="Courier New"/>
+          <w:color w:val="C9211E"/>
+          <w:sz w:val="20"/>
+          <w:szCs w:val="20"/>
+          <w:lang w:eastAsia="en-GB"/>
+        </w:rPr>
+        <w:t>EasyCrypt</w:t>
+      </w:r>
+      <w:proofErr w:type="spellEnd"/>
+      <w:r>
+        <w:rPr>
+          <w:rFonts w:ascii="inherit" w:eastAsia="Times New Roman" w:hAnsi="inherit" w:cs="Courier New"/>
+          <w:color w:val="C9211E"/>
+          <w:sz w:val="20"/>
+          <w:szCs w:val="20"/>
+          <w:lang w:eastAsia="en-GB"/>
+        </w:rPr>
+        <w:t xml:space="preserve"> to Mechanize Proofs of Universally Composable Security. CSF 2019: 167-</w:t>
+      </w:r>
+      <w:proofErr w:type="gramStart"/>
+      <w:r>
+        <w:rPr>
+          <w:rFonts w:ascii="inherit" w:eastAsia="Times New Roman" w:hAnsi="inherit" w:cs="Courier New"/>
+          <w:color w:val="C9211E"/>
+          <w:sz w:val="20"/>
+          <w:szCs w:val="20"/>
+          <w:lang w:eastAsia="en-GB"/>
+        </w:rPr>
+        <w:t>183</w:t>
       </w:r>
       <w:r>
         <w:rPr>
@@ -3424,7 +3249,18 @@
           <w:szCs w:val="20"/>
           <w:lang w:eastAsia="en-GB"/>
         </w:rPr>
-        <w:t xml:space="preserve">as the natural candidate to base this </w:t>
+        <w:t>as</w:t>
+      </w:r>
+      <w:proofErr w:type="gramEnd"/>
+      <w:r>
+        <w:rPr>
+          <w:rFonts w:ascii="inherit" w:eastAsia="Times New Roman" w:hAnsi="inherit" w:cs="Courier New"/>
+          <w:color w:val="C9211E"/>
+          <w:sz w:val="20"/>
+          <w:szCs w:val="20"/>
+          <w:lang w:eastAsia="en-GB"/>
+        </w:rPr>
+        <w:t xml:space="preserve"> the natural candidate to base this </w:t>
       </w:r>
       <w:r>
         <w:rPr>
@@ -3557,17 +3393,7 @@
           <w:szCs w:val="20"/>
           <w:lang w:eastAsia="en-GB"/>
         </w:rPr>
-        <w:t>instant</w:t>
-      </w:r>
-      <w:r>
-        <w:rPr>
-          <w:rFonts w:ascii="inherit" w:eastAsia="Times New Roman" w:hAnsi="inherit" w:cs="Courier New"/>
-          <w:color w:val="1D1C1D"/>
-          <w:sz w:val="20"/>
-          <w:szCs w:val="20"/>
-          <w:lang w:eastAsia="en-GB"/>
-        </w:rPr>
-        <w:t xml:space="preserve"> finality" result.</w:t>
+        <w:t>instant finality" result.</w:t>
       </w:r>
     </w:p>
     <w:p>
@@ -3790,17 +3616,7 @@
           <w:szCs w:val="20"/>
           <w:lang w:eastAsia="en-GB"/>
         </w:rPr>
-        <w:t>We also now mention that our approach to modelling payment networks is as generic as possible and we delineate the changes necessary to adapt the functionality</w:t>
-      </w:r>
-      <w:r>
-        <w:rPr>
-          <w:rFonts w:ascii="inherit" w:eastAsia="Times New Roman" w:hAnsi="inherit" w:cs="Courier New"/>
-          <w:color w:val="C9211E"/>
-          <w:sz w:val="20"/>
-          <w:szCs w:val="20"/>
-          <w:lang w:eastAsia="en-GB"/>
-        </w:rPr>
-        <w:t xml:space="preserve"> to other networks in the first bullet of "Our results"</w:t>
+        <w:t>We also now mention that our approach to modelling payment networks is as generic as possible and we delineate the changes necessary to adapt the functionality to other networks in the first bullet of "Our results"</w:t>
       </w:r>
       <w:r>
         <w:rPr>
@@ -3999,18 +3815,20 @@
           <w:szCs w:val="20"/>
           <w:lang w:eastAsia="en-GB"/>
         </w:rPr>
-        <w:t>the point that the imp</w:t>
-      </w:r>
-      <w:r>
-        <w:rPr>
-          <w:rFonts w:ascii="inherit" w:eastAsia="Times New Roman" w:hAnsi="inherit" w:cs="Courier New"/>
-          <w:color w:val="1D1C1D"/>
-          <w:sz w:val="20"/>
-          <w:szCs w:val="20"/>
-          <w:lang w:eastAsia="en-GB"/>
-        </w:rPr>
-        <w:t>lementation will prevent this from happening?</w:t>
-      </w:r>
+        <w:t xml:space="preserve">the point that the implementation will prevent this from </w:t>
+      </w:r>
+      <w:proofErr w:type="gramStart"/>
+      <w:r>
+        <w:rPr>
+          <w:rFonts w:ascii="inherit" w:eastAsia="Times New Roman" w:hAnsi="inherit" w:cs="Courier New"/>
+          <w:color w:val="1D1C1D"/>
+          <w:sz w:val="20"/>
+          <w:szCs w:val="20"/>
+          <w:lang w:eastAsia="en-GB"/>
+        </w:rPr>
+        <w:t>happening?</w:t>
+      </w:r>
+      <w:proofErr w:type="gramEnd"/>
     </w:p>
     <w:p>
       <w:pPr>
@@ -4064,17 +3882,7 @@
           <w:szCs w:val="20"/>
           <w:lang w:eastAsia="en-GB"/>
         </w:rPr>
-        <w:t>As explained at the end of Section 5, the functionality doesn't know the low-level mechanism of LN, therefore it can only be certain that things went as planned only by checking the blockchain after channel c</w:t>
-      </w:r>
-      <w:r>
-        <w:rPr>
-          <w:rFonts w:ascii="inherit" w:eastAsia="Times New Roman" w:hAnsi="inherit" w:cs="Courier New"/>
-          <w:color w:val="C9211E"/>
-          <w:sz w:val="20"/>
-          <w:szCs w:val="20"/>
-          <w:lang w:eastAsia="en-GB"/>
-        </w:rPr>
-        <w:t>losure.</w:t>
+        <w:t>As explained at the end of Section 5, the functionality doesn't know the low-level mechanism of LN, therefore it can only be certain that things went as planned only by checking the blockchain after channel closure.</w:t>
       </w:r>
       <w:r>
         <w:rPr>
@@ -4104,7 +3912,29 @@
           <w:szCs w:val="20"/>
           <w:lang w:eastAsia="en-GB"/>
         </w:rPr>
-        <w:t xml:space="preserve"> paynet functionality it should </w:t>
+        <w:t xml:space="preserve"> </w:t>
+      </w:r>
+      <w:proofErr w:type="spellStart"/>
+      <w:r>
+        <w:rPr>
+          <w:rFonts w:ascii="inherit" w:eastAsia="Times New Roman" w:hAnsi="inherit" w:cs="Courier New"/>
+          <w:color w:val="C9211E"/>
+          <w:sz w:val="20"/>
+          <w:szCs w:val="20"/>
+          <w:lang w:eastAsia="en-GB"/>
+        </w:rPr>
+        <w:t>paynet</w:t>
+      </w:r>
+      <w:proofErr w:type="spellEnd"/>
+      <w:r>
+        <w:rPr>
+          <w:rFonts w:ascii="inherit" w:eastAsia="Times New Roman" w:hAnsi="inherit" w:cs="Courier New"/>
+          <w:color w:val="C9211E"/>
+          <w:sz w:val="20"/>
+          <w:szCs w:val="20"/>
+          <w:lang w:eastAsia="en-GB"/>
+        </w:rPr>
+        <w:t xml:space="preserve"> functionality it should </w:t>
       </w:r>
       <w:r>
         <w:rPr>
@@ -4216,49 +4046,95 @@
           <w:szCs w:val="20"/>
           <w:lang w:eastAsia="en-GB"/>
         </w:rPr>
-        <w:t>expiry values that are expressed as a number of blocks to be added?</w:t>
-      </w:r>
-    </w:p>
-    <w:p>
-      <w:pPr>
-        <w:tabs>
-          <w:tab w:val="left" w:pos="916"/>
-          <w:tab w:val="left" w:pos="1832"/>
-          <w:tab w:val="left" w:pos="2748"/>
-          <w:tab w:val="left" w:pos="3664"/>
-          <w:tab w:val="left" w:pos="4580"/>
-          <w:tab w:val="left" w:pos="5496"/>
-          <w:tab w:val="left" w:pos="6412"/>
-          <w:tab w:val="left" w:pos="7328"/>
-          <w:tab w:val="left" w:pos="8244"/>
-          <w:tab w:val="left" w:pos="9160"/>
-          <w:tab w:val="left" w:pos="10076"/>
-          <w:tab w:val="left" w:pos="10992"/>
-          <w:tab w:val="left" w:pos="11908"/>
-          <w:tab w:val="left" w:pos="12824"/>
-          <w:tab w:val="left" w:pos="13740"/>
-          <w:tab w:val="left" w:pos="14656"/>
-        </w:tabs>
-      </w:pPr>
-      <w:r>
-        <w:rPr>
-          <w:rFonts w:ascii="inherit" w:eastAsia="Times New Roman" w:hAnsi="inherit" w:cs="Courier New"/>
-          <w:color w:val="C9211E"/>
-          <w:sz w:val="20"/>
-          <w:szCs w:val="20"/>
-          <w:lang w:eastAsia="en-GB"/>
-        </w:rPr>
-        <w:t>* the two expiries are expressed in absolute block height, like the cltv_expiry field of the update_add_htlc messa</w:t>
-      </w:r>
-      <w:r>
-        <w:rPr>
-          <w:rFonts w:ascii="inherit" w:eastAsia="Times New Roman" w:hAnsi="inherit" w:cs="Courier New"/>
-          <w:color w:val="C9211E"/>
-          <w:sz w:val="20"/>
-          <w:szCs w:val="20"/>
-          <w:lang w:eastAsia="en-GB"/>
-        </w:rPr>
-        <w:t>ge of BOLT (</w:t>
+        <w:t xml:space="preserve">expiry values that are expressed as a number of blocks to be </w:t>
+      </w:r>
+      <w:proofErr w:type="gramStart"/>
+      <w:r>
+        <w:rPr>
+          <w:rFonts w:ascii="inherit" w:eastAsia="Times New Roman" w:hAnsi="inherit" w:cs="Courier New"/>
+          <w:color w:val="1D1C1D"/>
+          <w:sz w:val="20"/>
+          <w:szCs w:val="20"/>
+          <w:lang w:eastAsia="en-GB"/>
+        </w:rPr>
+        <w:t>added?</w:t>
+      </w:r>
+      <w:proofErr w:type="gramEnd"/>
+    </w:p>
+    <w:p>
+      <w:pPr>
+        <w:tabs>
+          <w:tab w:val="left" w:pos="916"/>
+          <w:tab w:val="left" w:pos="1832"/>
+          <w:tab w:val="left" w:pos="2748"/>
+          <w:tab w:val="left" w:pos="3664"/>
+          <w:tab w:val="left" w:pos="4580"/>
+          <w:tab w:val="left" w:pos="5496"/>
+          <w:tab w:val="left" w:pos="6412"/>
+          <w:tab w:val="left" w:pos="7328"/>
+          <w:tab w:val="left" w:pos="8244"/>
+          <w:tab w:val="left" w:pos="9160"/>
+          <w:tab w:val="left" w:pos="10076"/>
+          <w:tab w:val="left" w:pos="10992"/>
+          <w:tab w:val="left" w:pos="11908"/>
+          <w:tab w:val="left" w:pos="12824"/>
+          <w:tab w:val="left" w:pos="13740"/>
+          <w:tab w:val="left" w:pos="14656"/>
+        </w:tabs>
+      </w:pPr>
+      <w:r>
+        <w:rPr>
+          <w:rFonts w:ascii="inherit" w:eastAsia="Times New Roman" w:hAnsi="inherit" w:cs="Courier New"/>
+          <w:color w:val="C9211E"/>
+          <w:sz w:val="20"/>
+          <w:szCs w:val="20"/>
+          <w:lang w:eastAsia="en-GB"/>
+        </w:rPr>
+        <w:t xml:space="preserve">* the two expiries are expressed in absolute block height, like the </w:t>
+      </w:r>
+      <w:proofErr w:type="spellStart"/>
+      <w:r>
+        <w:rPr>
+          <w:rFonts w:ascii="inherit" w:eastAsia="Times New Roman" w:hAnsi="inherit" w:cs="Courier New"/>
+          <w:color w:val="C9211E"/>
+          <w:sz w:val="20"/>
+          <w:szCs w:val="20"/>
+          <w:lang w:eastAsia="en-GB"/>
+        </w:rPr>
+        <w:t>cltv_expiry</w:t>
+      </w:r>
+      <w:proofErr w:type="spellEnd"/>
+      <w:r>
+        <w:rPr>
+          <w:rFonts w:ascii="inherit" w:eastAsia="Times New Roman" w:hAnsi="inherit" w:cs="Courier New"/>
+          <w:color w:val="C9211E"/>
+          <w:sz w:val="20"/>
+          <w:szCs w:val="20"/>
+          <w:lang w:eastAsia="en-GB"/>
+        </w:rPr>
+        <w:t xml:space="preserve"> field of the </w:t>
+      </w:r>
+      <w:proofErr w:type="spellStart"/>
+      <w:r>
+        <w:rPr>
+          <w:rFonts w:ascii="inherit" w:eastAsia="Times New Roman" w:hAnsi="inherit" w:cs="Courier New"/>
+          <w:color w:val="C9211E"/>
+          <w:sz w:val="20"/>
+          <w:szCs w:val="20"/>
+          <w:lang w:eastAsia="en-GB"/>
+        </w:rPr>
+        <w:t>update_add_htlc</w:t>
+      </w:r>
+      <w:proofErr w:type="spellEnd"/>
+      <w:r>
+        <w:rPr>
+          <w:rFonts w:ascii="inherit" w:eastAsia="Times New Roman" w:hAnsi="inherit" w:cs="Courier New"/>
+          <w:color w:val="C9211E"/>
+          <w:sz w:val="20"/>
+          <w:szCs w:val="20"/>
+          <w:lang w:eastAsia="en-GB"/>
+        </w:rPr>
+        <w:t xml:space="preserve"> message of BOLT (</w:t>
       </w:r>
       <w:hyperlink r:id="rId6" w:anchor="adding-an-htlc-update_add_htlc" w:history="1">
         <w:r>
@@ -4402,7 +4278,29 @@
           <w:szCs w:val="20"/>
           <w:lang w:eastAsia="en-GB"/>
         </w:rPr>
-        <w:t>What modeling decisions allowed you to specify lightning</w:t>
+        <w:t xml:space="preserve">What </w:t>
+      </w:r>
+      <w:proofErr w:type="spellStart"/>
+      <w:r>
+        <w:rPr>
+          <w:rFonts w:ascii="inherit" w:eastAsia="Times New Roman" w:hAnsi="inherit" w:cs="Courier New"/>
+          <w:color w:val="1D1C1D"/>
+          <w:sz w:val="20"/>
+          <w:szCs w:val="20"/>
+          <w:lang w:eastAsia="en-GB"/>
+        </w:rPr>
+        <w:t>modeling</w:t>
+      </w:r>
+      <w:proofErr w:type="spellEnd"/>
+      <w:r>
+        <w:rPr>
+          <w:rFonts w:ascii="inherit" w:eastAsia="Times New Roman" w:hAnsi="inherit" w:cs="Courier New"/>
+          <w:color w:val="1D1C1D"/>
+          <w:sz w:val="20"/>
+          <w:szCs w:val="20"/>
+          <w:lang w:eastAsia="en-GB"/>
+        </w:rPr>
+        <w:t xml:space="preserve"> decisions allowed you to specify lightning</w:t>
       </w:r>
     </w:p>
     <w:p>
@@ -4498,17 +4396,7 @@
           <w:szCs w:val="20"/>
           <w:lang w:eastAsia="en-GB"/>
         </w:rPr>
-        <w:t xml:space="preserve">another.  But there were doubtless many other </w:t>
-      </w:r>
-      <w:r>
-        <w:rPr>
-          <w:rFonts w:ascii="inherit" w:eastAsia="Times New Roman" w:hAnsi="inherit" w:cs="Courier New"/>
-          <w:color w:val="1D1C1D"/>
-          <w:sz w:val="20"/>
-          <w:szCs w:val="20"/>
-          <w:lang w:eastAsia="en-GB"/>
-        </w:rPr>
-        <w:t>choices</w:t>
+        <w:t>another.  But there were doubtless many other choices</w:t>
       </w:r>
     </w:p>
     <w:p>
@@ -4632,17 +4520,7 @@
           <w:szCs w:val="20"/>
           <w:lang w:eastAsia="en-GB"/>
         </w:rPr>
-        <w:t>global clock) and that we leverage the liveness and persistence properties of the ledger functionality to achiev</w:t>
-      </w:r>
-      <w:r>
-        <w:rPr>
-          <w:rFonts w:ascii="inherit" w:eastAsia="Times New Roman" w:hAnsi="inherit" w:cs="Courier New"/>
-          <w:color w:val="C9211E"/>
-          <w:sz w:val="20"/>
-          <w:szCs w:val="20"/>
-          <w:lang w:eastAsia="en-GB"/>
-        </w:rPr>
-        <w:t>e our goals.</w:t>
+        <w:t>global clock) and that we leverage the liveness and persistence properties of the ledger functionality to achieve our goals.</w:t>
       </w:r>
       <w:r>
         <w:rPr>
@@ -4941,17 +4819,7 @@
           <w:szCs w:val="20"/>
           <w:lang w:eastAsia="en-GB"/>
         </w:rPr>
-        <w:t>choose some other suitable f</w:t>
-      </w:r>
-      <w:r>
-        <w:rPr>
-          <w:rFonts w:ascii="inherit" w:eastAsia="Times New Roman" w:hAnsi="inherit" w:cs="Courier New"/>
-          <w:color w:val="1D1C1D"/>
-          <w:sz w:val="20"/>
-          <w:szCs w:val="20"/>
-          <w:lang w:eastAsia="en-GB"/>
-        </w:rPr>
-        <w:t>ormalism) help you make sure</w:t>
+        <w:t>choose some other suitable formalism) help you make sure</w:t>
       </w:r>
     </w:p>
     <w:p>
@@ -5104,27 +4972,39 @@
           <w:szCs w:val="20"/>
           <w:lang w:eastAsia="en-GB"/>
         </w:rPr>
-        <w:t xml:space="preserve">We believe that combining our results with recent work of </w:t>
-      </w:r>
-      <w:r>
-        <w:rPr>
-          <w:rFonts w:ascii="inherit" w:eastAsia="Times New Roman" w:hAnsi="inherit" w:cs="Courier New"/>
-          <w:color w:val="C9211E"/>
-          <w:sz w:val="20"/>
-          <w:szCs w:val="20"/>
-          <w:lang w:eastAsia="en-GB"/>
-        </w:rPr>
-        <w:t>“</w:t>
-      </w:r>
-      <w:r>
-        <w:rPr>
-          <w:rFonts w:ascii="inherit" w:eastAsia="Times New Roman" w:hAnsi="inherit" w:cs="Courier New"/>
-          <w:color w:val="C9211E"/>
-          <w:sz w:val="20"/>
-          <w:szCs w:val="20"/>
-          <w:lang w:eastAsia="en-GB"/>
-        </w:rPr>
-        <w:t>Ran Canetti, Alley Stoughton, Mayank Varia:</w:t>
+        <w:t>We believe that combining our results with recent work of “</w:t>
+      </w:r>
+      <w:r>
+        <w:rPr>
+          <w:rFonts w:ascii="inherit" w:eastAsia="Times New Roman" w:hAnsi="inherit" w:cs="Courier New"/>
+          <w:color w:val="C9211E"/>
+          <w:sz w:val="20"/>
+          <w:szCs w:val="20"/>
+          <w:lang w:eastAsia="en-GB"/>
+        </w:rPr>
+        <w:t xml:space="preserve">Ran Canetti, Alley Stoughton, Mayank </w:t>
+      </w:r>
+      <w:proofErr w:type="spellStart"/>
+      <w:r>
+        <w:rPr>
+          <w:rFonts w:ascii="inherit" w:eastAsia="Times New Roman" w:hAnsi="inherit" w:cs="Courier New"/>
+          <w:color w:val="C9211E"/>
+          <w:sz w:val="20"/>
+          <w:szCs w:val="20"/>
+          <w:lang w:eastAsia="en-GB"/>
+        </w:rPr>
+        <w:t>Varia</w:t>
+      </w:r>
+      <w:proofErr w:type="spellEnd"/>
+      <w:r>
+        <w:rPr>
+          <w:rFonts w:ascii="inherit" w:eastAsia="Times New Roman" w:hAnsi="inherit" w:cs="Courier New"/>
+          <w:color w:val="C9211E"/>
+          <w:sz w:val="20"/>
+          <w:szCs w:val="20"/>
+          <w:lang w:eastAsia="en-GB"/>
+        </w:rPr>
+        <w:t>:</w:t>
       </w:r>
       <w:r>
         <w:rPr>
@@ -5136,35 +5016,59 @@
         </w:rPr>
         <w:t xml:space="preserve"> </w:t>
       </w:r>
-      <w:r>
-        <w:rPr>
-          <w:rFonts w:ascii="inherit" w:eastAsia="Times New Roman" w:hAnsi="inherit" w:cs="Courier New"/>
-          <w:color w:val="C9211E"/>
-          <w:sz w:val="20"/>
-          <w:szCs w:val="20"/>
-          <w:lang w:eastAsia="en-GB"/>
-        </w:rPr>
-        <w:t>EasyUC: Using EasyCrypt to Mechanize Proofs of Universally Composable Security. CSF 2019: 167-183</w:t>
-      </w:r>
-      <w:r>
-        <w:rPr>
-          <w:rFonts w:ascii="inherit" w:eastAsia="Times New Roman" w:hAnsi="inherit" w:cs="Courier New"/>
-          <w:color w:val="C9211E"/>
-          <w:sz w:val="20"/>
-          <w:szCs w:val="20"/>
-          <w:lang w:eastAsia="en-GB"/>
-        </w:rPr>
-        <w:t xml:space="preserve">” </w:t>
-      </w:r>
-      <w:r>
-        <w:rPr>
-          <w:rFonts w:ascii="inherit" w:eastAsia="Times New Roman" w:hAnsi="inherit" w:cs="Courier New"/>
-          <w:color w:val="C9211E"/>
-          <w:sz w:val="20"/>
-          <w:szCs w:val="20"/>
-          <w:lang w:eastAsia="en-GB"/>
-        </w:rPr>
-        <w:t>would be an interesting direction towards this goal</w:t>
+      <w:proofErr w:type="spellStart"/>
+      <w:r>
+        <w:rPr>
+          <w:rFonts w:ascii="inherit" w:eastAsia="Times New Roman" w:hAnsi="inherit" w:cs="Courier New"/>
+          <w:color w:val="C9211E"/>
+          <w:sz w:val="20"/>
+          <w:szCs w:val="20"/>
+          <w:lang w:eastAsia="en-GB"/>
+        </w:rPr>
+        <w:t>EasyUC</w:t>
+      </w:r>
+      <w:proofErr w:type="spellEnd"/>
+      <w:r>
+        <w:rPr>
+          <w:rFonts w:ascii="inherit" w:eastAsia="Times New Roman" w:hAnsi="inherit" w:cs="Courier New"/>
+          <w:color w:val="C9211E"/>
+          <w:sz w:val="20"/>
+          <w:szCs w:val="20"/>
+          <w:lang w:eastAsia="en-GB"/>
+        </w:rPr>
+        <w:t xml:space="preserve">: Using </w:t>
+      </w:r>
+      <w:proofErr w:type="spellStart"/>
+      <w:r>
+        <w:rPr>
+          <w:rFonts w:ascii="inherit" w:eastAsia="Times New Roman" w:hAnsi="inherit" w:cs="Courier New"/>
+          <w:color w:val="C9211E"/>
+          <w:sz w:val="20"/>
+          <w:szCs w:val="20"/>
+          <w:lang w:eastAsia="en-GB"/>
+        </w:rPr>
+        <w:t>EasyCrypt</w:t>
+      </w:r>
+      <w:proofErr w:type="spellEnd"/>
+      <w:r>
+        <w:rPr>
+          <w:rFonts w:ascii="inherit" w:eastAsia="Times New Roman" w:hAnsi="inherit" w:cs="Courier New"/>
+          <w:color w:val="C9211E"/>
+          <w:sz w:val="20"/>
+          <w:szCs w:val="20"/>
+          <w:lang w:eastAsia="en-GB"/>
+        </w:rPr>
+        <w:t xml:space="preserve"> to Mechanize Proofs of Universally Composable Security. CSF 2019: 167-183</w:t>
+      </w:r>
+      <w:r>
+        <w:rPr>
+          <w:rFonts w:ascii="inherit" w:eastAsia="Times New Roman" w:hAnsi="inherit" w:cs="Courier New"/>
+          <w:color w:val="C9211E"/>
+          <w:sz w:val="20"/>
+          <w:szCs w:val="20"/>
+          <w:lang w:eastAsia="en-GB"/>
+        </w:rPr>
+        <w:t>” would be an interesting direction towards this goal</w:t>
       </w:r>
       <w:r>
         <w:rPr>
@@ -5245,8 +5149,20 @@
           <w:szCs w:val="20"/>
           <w:lang w:eastAsia="en-GB"/>
         </w:rPr>
-        <w:t>Are there local correctness proofs (and local</w:t>
-      </w:r>
+        <w:t xml:space="preserve">Are there local correctness proofs (and </w:t>
+      </w:r>
+      <w:proofErr w:type="gramStart"/>
+      <w:r>
+        <w:rPr>
+          <w:rFonts w:ascii="inherit" w:eastAsia="Times New Roman" w:hAnsi="inherit" w:cs="Courier New"/>
+          <w:color w:val="1D1C1D"/>
+          <w:sz w:val="20"/>
+          <w:szCs w:val="20"/>
+          <w:lang w:eastAsia="en-GB"/>
+        </w:rPr>
+        <w:t>local</w:t>
+      </w:r>
+      <w:proofErr w:type="gramEnd"/>
     </w:p>
     <w:p>
       <w:pPr>
@@ -5361,37 +5277,7 @@
           <w:szCs w:val="20"/>
           <w:lang w:eastAsia="en-GB"/>
         </w:rPr>
-        <w:t>W</w:t>
-      </w:r>
-      <w:r>
-        <w:rPr>
-          <w:rFonts w:ascii="inherit" w:eastAsia="Times New Roman" w:hAnsi="inherit" w:cs="Courier New"/>
-          <w:color w:val="C9211E"/>
-          <w:sz w:val="20"/>
-          <w:szCs w:val="20"/>
-          <w:lang w:eastAsia="en-GB"/>
-        </w:rPr>
-        <w:t xml:space="preserve">e did modularise </w:t>
-      </w:r>
-      <w:r>
-        <w:rPr>
-          <w:rFonts w:ascii="inherit" w:eastAsia="Times New Roman" w:hAnsi="inherit" w:cs="Courier New"/>
-          <w:color w:val="C9211E"/>
-          <w:sz w:val="20"/>
-          <w:szCs w:val="20"/>
-          <w:lang w:eastAsia="en-GB"/>
-        </w:rPr>
-        <w:t xml:space="preserve">lightning </w:t>
-      </w:r>
-      <w:r>
-        <w:rPr>
-          <w:rFonts w:ascii="inherit" w:eastAsia="Times New Roman" w:hAnsi="inherit" w:cs="Courier New"/>
-          <w:color w:val="C9211E"/>
-          <w:sz w:val="20"/>
-          <w:szCs w:val="20"/>
-          <w:lang w:eastAsia="en-GB"/>
-        </w:rPr>
-        <w:t xml:space="preserve">where </w:t>
+        <w:t xml:space="preserve">We did modularise lightning where </w:t>
       </w:r>
       <w:r>
         <w:rPr>
@@ -5466,15 +5352,27 @@
         </w:rPr>
         <w:t xml:space="preserve">using </w:t>
       </w:r>
-      <w:r>
-        <w:rPr>
-          <w:rFonts w:ascii="inherit" w:eastAsia="Times New Roman" w:hAnsi="inherit" w:cs="Courier New"/>
-          <w:color w:val="C9211E"/>
-          <w:sz w:val="20"/>
-          <w:szCs w:val="20"/>
-          <w:lang w:eastAsia="en-GB"/>
-        </w:rPr>
-        <w:t>identity based signatures, PRFs and our newly defined primitive</w:t>
+      <w:proofErr w:type="gramStart"/>
+      <w:r>
+        <w:rPr>
+          <w:rFonts w:ascii="inherit" w:eastAsia="Times New Roman" w:hAnsi="inherit" w:cs="Courier New"/>
+          <w:color w:val="C9211E"/>
+          <w:sz w:val="20"/>
+          <w:szCs w:val="20"/>
+          <w:lang w:eastAsia="en-GB"/>
+        </w:rPr>
+        <w:t>identity based</w:t>
+      </w:r>
+      <w:proofErr w:type="gramEnd"/>
+      <w:r>
+        <w:rPr>
+          <w:rFonts w:ascii="inherit" w:eastAsia="Times New Roman" w:hAnsi="inherit" w:cs="Courier New"/>
+          <w:color w:val="C9211E"/>
+          <w:sz w:val="20"/>
+          <w:szCs w:val="20"/>
+          <w:lang w:eastAsia="en-GB"/>
+        </w:rPr>
+        <w:t xml:space="preserve"> signatures, PRFs and our newly defined primitive</w:t>
       </w:r>
       <w:r>
         <w:rPr>
@@ -6074,17 +5972,29 @@
           <w:szCs w:val="20"/>
           <w:lang w:eastAsia="en-GB"/>
         </w:rPr>
-        <w:t xml:space="preserve">[...] why is it better (or ok) to give the protocol access  to </w:t>
-      </w:r>
-      <w:r>
-        <w:rPr>
-          <w:rFonts w:ascii="inherit" w:eastAsia="Times New Roman" w:hAnsi="inherit" w:cs="Courier New"/>
-          <w:color w:val="1D1C1D"/>
-          <w:sz w:val="20"/>
-          <w:szCs w:val="20"/>
-          <w:lang w:eastAsia="en-GB"/>
-        </w:rPr>
-        <w:t>the two</w:t>
+        <w:t xml:space="preserve">[...] why is it better (or ok) to give the protocol </w:t>
+      </w:r>
+      <w:proofErr w:type="gramStart"/>
+      <w:r>
+        <w:rPr>
+          <w:rFonts w:ascii="inherit" w:eastAsia="Times New Roman" w:hAnsi="inherit" w:cs="Courier New"/>
+          <w:color w:val="1D1C1D"/>
+          <w:sz w:val="20"/>
+          <w:szCs w:val="20"/>
+          <w:lang w:eastAsia="en-GB"/>
+        </w:rPr>
+        <w:t>access  to</w:t>
+      </w:r>
+      <w:proofErr w:type="gramEnd"/>
+      <w:r>
+        <w:rPr>
+          <w:rFonts w:ascii="inherit" w:eastAsia="Times New Roman" w:hAnsi="inherit" w:cs="Courier New"/>
+          <w:color w:val="1D1C1D"/>
+          <w:sz w:val="20"/>
+          <w:szCs w:val="20"/>
+          <w:lang w:eastAsia="en-GB"/>
+        </w:rPr>
+        <w:t xml:space="preserve"> the two</w:t>
       </w:r>
     </w:p>
     <w:p>
@@ -6158,7 +6068,73 @@
           <w:szCs w:val="20"/>
           <w:lang w:eastAsia="en-GB"/>
         </w:rPr>
-        <w:t xml:space="preserve">any functionality beyond G_ledger. The existence of other functionalities such as G_clock and their interaction with G_ledger </w:t>
+        <w:t xml:space="preserve">any functionality beyond </w:t>
+      </w:r>
+      <w:proofErr w:type="spellStart"/>
+      <w:r>
+        <w:rPr>
+          <w:rFonts w:ascii="inherit" w:eastAsia="Times New Roman" w:hAnsi="inherit" w:cs="Courier New"/>
+          <w:color w:val="C9211E"/>
+          <w:sz w:val="20"/>
+          <w:szCs w:val="20"/>
+          <w:lang w:eastAsia="en-GB"/>
+        </w:rPr>
+        <w:t>G_ledger</w:t>
+      </w:r>
+      <w:proofErr w:type="spellEnd"/>
+      <w:r>
+        <w:rPr>
+          <w:rFonts w:ascii="inherit" w:eastAsia="Times New Roman" w:hAnsi="inherit" w:cs="Courier New"/>
+          <w:color w:val="C9211E"/>
+          <w:sz w:val="20"/>
+          <w:szCs w:val="20"/>
+          <w:lang w:eastAsia="en-GB"/>
+        </w:rPr>
+        <w:t xml:space="preserve">. The existence of other functionalities such as </w:t>
+      </w:r>
+      <w:proofErr w:type="spellStart"/>
+      <w:r>
+        <w:rPr>
+          <w:rFonts w:ascii="inherit" w:eastAsia="Times New Roman" w:hAnsi="inherit" w:cs="Courier New"/>
+          <w:color w:val="C9211E"/>
+          <w:sz w:val="20"/>
+          <w:szCs w:val="20"/>
+          <w:lang w:eastAsia="en-GB"/>
+        </w:rPr>
+        <w:t>G_clock</w:t>
+      </w:r>
+      <w:proofErr w:type="spellEnd"/>
+      <w:r>
+        <w:rPr>
+          <w:rFonts w:ascii="inherit" w:eastAsia="Times New Roman" w:hAnsi="inherit" w:cs="Courier New"/>
+          <w:color w:val="C9211E"/>
+          <w:sz w:val="20"/>
+          <w:szCs w:val="20"/>
+          <w:lang w:eastAsia="en-GB"/>
+        </w:rPr>
+        <w:t xml:space="preserve"> and their interaction with </w:t>
+      </w:r>
+      <w:proofErr w:type="spellStart"/>
+      <w:r>
+        <w:rPr>
+          <w:rFonts w:ascii="inherit" w:eastAsia="Times New Roman" w:hAnsi="inherit" w:cs="Courier New"/>
+          <w:color w:val="C9211E"/>
+          <w:sz w:val="20"/>
+          <w:szCs w:val="20"/>
+          <w:lang w:eastAsia="en-GB"/>
+        </w:rPr>
+        <w:t>G_ledger</w:t>
+      </w:r>
+      <w:proofErr w:type="spellEnd"/>
+      <w:r>
+        <w:rPr>
+          <w:rFonts w:ascii="inherit" w:eastAsia="Times New Roman" w:hAnsi="inherit" w:cs="Courier New"/>
+          <w:color w:val="C9211E"/>
+          <w:sz w:val="20"/>
+          <w:szCs w:val="20"/>
+          <w:lang w:eastAsia="en-GB"/>
+        </w:rPr>
+        <w:t xml:space="preserve"> </w:t>
       </w:r>
       <w:r>
         <w:rPr>
@@ -6248,49 +6224,73 @@
           <w:szCs w:val="20"/>
           <w:lang w:eastAsia="en-GB"/>
         </w:rPr>
-        <w:t>- why is the *number* of times that the parties query the status of the</w:t>
-      </w:r>
-    </w:p>
-    <w:p>
-      <w:pPr>
-        <w:tabs>
-          <w:tab w:val="left" w:pos="916"/>
-          <w:tab w:val="left" w:pos="1832"/>
-          <w:tab w:val="left" w:pos="2748"/>
-          <w:tab w:val="left" w:pos="3664"/>
-          <w:tab w:val="left" w:pos="4580"/>
-          <w:tab w:val="left" w:pos="5496"/>
-          <w:tab w:val="left" w:pos="6412"/>
-          <w:tab w:val="left" w:pos="7328"/>
-          <w:tab w:val="left" w:pos="8244"/>
-          <w:tab w:val="left" w:pos="9160"/>
-          <w:tab w:val="left" w:pos="10076"/>
-          <w:tab w:val="left" w:pos="10992"/>
-          <w:tab w:val="left" w:pos="11908"/>
-          <w:tab w:val="left" w:pos="12824"/>
-          <w:tab w:val="left" w:pos="13740"/>
-          <w:tab w:val="left" w:pos="14656"/>
-        </w:tabs>
-      </w:pPr>
-      <w:r>
-        <w:rPr>
-          <w:rFonts w:ascii="inherit" w:eastAsia="Times New Roman" w:hAnsi="inherit" w:cs="Courier New"/>
-          <w:color w:val="1D1C1D"/>
-          <w:sz w:val="20"/>
-          <w:szCs w:val="20"/>
-          <w:lang w:eastAsia="en-GB"/>
-        </w:rPr>
-        <w:t>chain  importa</w:t>
-      </w:r>
-      <w:r>
-        <w:rPr>
-          <w:rFonts w:ascii="inherit" w:eastAsia="Times New Roman" w:hAnsi="inherit" w:cs="Courier New"/>
-          <w:color w:val="1D1C1D"/>
-          <w:sz w:val="20"/>
-          <w:szCs w:val="20"/>
-          <w:lang w:eastAsia="en-GB"/>
-        </w:rPr>
-        <w:t>nt?   maybe there can be a simpler mechanism whereby a party</w:t>
+        <w:t xml:space="preserve">- why </w:t>
+      </w:r>
+      <w:proofErr w:type="gramStart"/>
+      <w:r>
+        <w:rPr>
+          <w:rFonts w:ascii="inherit" w:eastAsia="Times New Roman" w:hAnsi="inherit" w:cs="Courier New"/>
+          <w:color w:val="1D1C1D"/>
+          <w:sz w:val="20"/>
+          <w:szCs w:val="20"/>
+          <w:lang w:eastAsia="en-GB"/>
+        </w:rPr>
+        <w:t>is</w:t>
+      </w:r>
+      <w:proofErr w:type="gramEnd"/>
+      <w:r>
+        <w:rPr>
+          <w:rFonts w:ascii="inherit" w:eastAsia="Times New Roman" w:hAnsi="inherit" w:cs="Courier New"/>
+          <w:color w:val="1D1C1D"/>
+          <w:sz w:val="20"/>
+          <w:szCs w:val="20"/>
+          <w:lang w:eastAsia="en-GB"/>
+        </w:rPr>
+        <w:t xml:space="preserve"> the *number* of times that the parties query the status of the</w:t>
+      </w:r>
+    </w:p>
+    <w:p>
+      <w:pPr>
+        <w:tabs>
+          <w:tab w:val="left" w:pos="916"/>
+          <w:tab w:val="left" w:pos="1832"/>
+          <w:tab w:val="left" w:pos="2748"/>
+          <w:tab w:val="left" w:pos="3664"/>
+          <w:tab w:val="left" w:pos="4580"/>
+          <w:tab w:val="left" w:pos="5496"/>
+          <w:tab w:val="left" w:pos="6412"/>
+          <w:tab w:val="left" w:pos="7328"/>
+          <w:tab w:val="left" w:pos="8244"/>
+          <w:tab w:val="left" w:pos="9160"/>
+          <w:tab w:val="left" w:pos="10076"/>
+          <w:tab w:val="left" w:pos="10992"/>
+          <w:tab w:val="left" w:pos="11908"/>
+          <w:tab w:val="left" w:pos="12824"/>
+          <w:tab w:val="left" w:pos="13740"/>
+          <w:tab w:val="left" w:pos="14656"/>
+        </w:tabs>
+      </w:pPr>
+      <w:proofErr w:type="gramStart"/>
+      <w:r>
+        <w:rPr>
+          <w:rFonts w:ascii="inherit" w:eastAsia="Times New Roman" w:hAnsi="inherit" w:cs="Courier New"/>
+          <w:color w:val="1D1C1D"/>
+          <w:sz w:val="20"/>
+          <w:szCs w:val="20"/>
+          <w:lang w:eastAsia="en-GB"/>
+        </w:rPr>
+        <w:t>chain  important</w:t>
+      </w:r>
+      <w:proofErr w:type="gramEnd"/>
+      <w:r>
+        <w:rPr>
+          <w:rFonts w:ascii="inherit" w:eastAsia="Times New Roman" w:hAnsi="inherit" w:cs="Courier New"/>
+          <w:color w:val="1D1C1D"/>
+          <w:sz w:val="20"/>
+          <w:szCs w:val="20"/>
+          <w:lang w:eastAsia="en-GB"/>
+        </w:rPr>
+        <w:t>?   maybe there can be a simpler mechanism whereby a party</w:t>
       </w:r>
     </w:p>
     <w:p>
@@ -6424,7 +6424,29 @@
           <w:szCs w:val="20"/>
           <w:lang w:eastAsia="en-GB"/>
         </w:rPr>
-        <w:t xml:space="preserve">the paynet functionality will </w:t>
+        <w:t xml:space="preserve">the </w:t>
+      </w:r>
+      <w:proofErr w:type="spellStart"/>
+      <w:r>
+        <w:rPr>
+          <w:rFonts w:ascii="inherit" w:eastAsia="Times New Roman" w:hAnsi="inherit" w:cs="Courier New"/>
+          <w:color w:val="C9211E"/>
+          <w:sz w:val="20"/>
+          <w:szCs w:val="20"/>
+          <w:lang w:eastAsia="en-GB"/>
+        </w:rPr>
+        <w:t>paynet</w:t>
+      </w:r>
+      <w:proofErr w:type="spellEnd"/>
+      <w:r>
+        <w:rPr>
+          <w:rFonts w:ascii="inherit" w:eastAsia="Times New Roman" w:hAnsi="inherit" w:cs="Courier New"/>
+          <w:color w:val="C9211E"/>
+          <w:sz w:val="20"/>
+          <w:szCs w:val="20"/>
+          <w:lang w:eastAsia="en-GB"/>
+        </w:rPr>
+        <w:t xml:space="preserve"> functionality will </w:t>
       </w:r>
       <w:r>
         <w:rPr>
@@ -6456,15 +6478,27 @@
         </w:rPr>
         <w:t xml:space="preserve">the </w:t>
       </w:r>
-      <w:r>
-        <w:rPr>
-          <w:rFonts w:ascii="inherit" w:eastAsia="Times New Roman" w:hAnsi="inherit" w:cs="Courier New"/>
-          <w:color w:val="C9211E"/>
-          <w:sz w:val="20"/>
-          <w:szCs w:val="20"/>
-          <w:lang w:eastAsia="en-GB"/>
-        </w:rPr>
-        <w:t xml:space="preserve">paynet </w:t>
+      <w:proofErr w:type="spellStart"/>
+      <w:r>
+        <w:rPr>
+          <w:rFonts w:ascii="inherit" w:eastAsia="Times New Roman" w:hAnsi="inherit" w:cs="Courier New"/>
+          <w:color w:val="C9211E"/>
+          <w:sz w:val="20"/>
+          <w:szCs w:val="20"/>
+          <w:lang w:eastAsia="en-GB"/>
+        </w:rPr>
+        <w:t>paynet</w:t>
+      </w:r>
+      <w:proofErr w:type="spellEnd"/>
+      <w:r>
+        <w:rPr>
+          <w:rFonts w:ascii="inherit" w:eastAsia="Times New Roman" w:hAnsi="inherit" w:cs="Courier New"/>
+          <w:color w:val="C9211E"/>
+          <w:sz w:val="20"/>
+          <w:szCs w:val="20"/>
+          <w:lang w:eastAsia="en-GB"/>
+        </w:rPr>
+        <w:t xml:space="preserve"> </w:t>
       </w:r>
       <w:r>
         <w:rPr>
@@ -6534,27 +6568,7 @@
           <w:szCs w:val="20"/>
           <w:lang w:eastAsia="en-GB"/>
         </w:rPr>
-        <w:t>H</w:t>
-      </w:r>
-      <w:r>
-        <w:rPr>
-          <w:rFonts w:ascii="inherit" w:eastAsia="Times New Roman" w:hAnsi="inherit" w:cs="Courier New"/>
-          <w:color w:val="C9211E"/>
-          <w:sz w:val="20"/>
-          <w:szCs w:val="20"/>
-          <w:lang w:eastAsia="en-GB"/>
-        </w:rPr>
-        <w:t>owever</w:t>
-      </w:r>
-      <w:r>
-        <w:rPr>
-          <w:rFonts w:ascii="inherit" w:eastAsia="Times New Roman" w:hAnsi="inherit" w:cs="Courier New"/>
-          <w:color w:val="C9211E"/>
-          <w:sz w:val="20"/>
-          <w:szCs w:val="20"/>
-          <w:lang w:eastAsia="en-GB"/>
-        </w:rPr>
-        <w:t>, f</w:t>
+        <w:t>However, f</w:t>
       </w:r>
       <w:r>
         <w:rPr>
@@ -6574,17 +6588,7 @@
           <w:szCs w:val="20"/>
           <w:lang w:eastAsia="en-GB"/>
         </w:rPr>
-        <w:t>restrict us to specifi</w:t>
-      </w:r>
-      <w:r>
-        <w:rPr>
-          <w:rFonts w:ascii="inherit" w:eastAsia="Times New Roman" w:hAnsi="inherit" w:cs="Courier New"/>
-          <w:color w:val="C9211E"/>
-          <w:sz w:val="20"/>
-          <w:szCs w:val="20"/>
-          <w:lang w:eastAsia="en-GB"/>
-        </w:rPr>
-        <w:t xml:space="preserve">c environments, </w:t>
+        <w:t xml:space="preserve">restrict us to specific environments, </w:t>
       </w:r>
       <w:r>
         <w:rPr>
@@ -6684,7 +6688,29 @@
           <w:szCs w:val="20"/>
           <w:lang w:eastAsia="en-GB"/>
         </w:rPr>
-        <w:t>-how would "slow down" attacks (ie attacks where the adversary sufficiently</w:t>
+        <w:t>-how would "slow down" attacks (</w:t>
+      </w:r>
+      <w:proofErr w:type="spellStart"/>
+      <w:r>
+        <w:rPr>
+          <w:rFonts w:ascii="inherit" w:eastAsia="Times New Roman" w:hAnsi="inherit" w:cs="Courier New"/>
+          <w:color w:val="1D1C1D"/>
+          <w:sz w:val="20"/>
+          <w:szCs w:val="20"/>
+          <w:lang w:eastAsia="en-GB"/>
+        </w:rPr>
+        <w:t>ie</w:t>
+      </w:r>
+      <w:proofErr w:type="spellEnd"/>
+      <w:r>
+        <w:rPr>
+          <w:rFonts w:ascii="inherit" w:eastAsia="Times New Roman" w:hAnsi="inherit" w:cs="Courier New"/>
+          <w:color w:val="1D1C1D"/>
+          <w:sz w:val="20"/>
+          <w:szCs w:val="20"/>
+          <w:lang w:eastAsia="en-GB"/>
+        </w:rPr>
+        <w:t xml:space="preserve"> attacks where the adversary sufficiently</w:t>
       </w:r>
     </w:p>
     <w:p>
@@ -6740,25 +6766,27 @@
           <w:tab w:val="left" w:pos="14656"/>
         </w:tabs>
       </w:pPr>
-      <w:r>
-        <w:rPr>
-          <w:rFonts w:ascii="inherit" w:eastAsia="Times New Roman" w:hAnsi="inherit" w:cs="Courier New"/>
-          <w:color w:val="1D1C1D"/>
-          <w:sz w:val="20"/>
-          <w:szCs w:val="20"/>
-          <w:lang w:eastAsia="en-GB"/>
-        </w:rPr>
-        <w:t xml:space="preserve">ledger  in time)  be captured in </w:t>
-      </w:r>
-      <w:r>
-        <w:rPr>
-          <w:rFonts w:ascii="inherit" w:eastAsia="Times New Roman" w:hAnsi="inherit" w:cs="Courier New"/>
-          <w:color w:val="1D1C1D"/>
-          <w:sz w:val="20"/>
-          <w:szCs w:val="20"/>
-          <w:lang w:eastAsia="en-GB"/>
-        </w:rPr>
-        <w:t>your analysis?  are they allowed? or ruled</w:t>
+      <w:proofErr w:type="gramStart"/>
+      <w:r>
+        <w:rPr>
+          <w:rFonts w:ascii="inherit" w:eastAsia="Times New Roman" w:hAnsi="inherit" w:cs="Courier New"/>
+          <w:color w:val="1D1C1D"/>
+          <w:sz w:val="20"/>
+          <w:szCs w:val="20"/>
+          <w:lang w:eastAsia="en-GB"/>
+        </w:rPr>
+        <w:t>ledger  in</w:t>
+      </w:r>
+      <w:proofErr w:type="gramEnd"/>
+      <w:r>
+        <w:rPr>
+          <w:rFonts w:ascii="inherit" w:eastAsia="Times New Roman" w:hAnsi="inherit" w:cs="Courier New"/>
+          <w:color w:val="1D1C1D"/>
+          <w:sz w:val="20"/>
+          <w:szCs w:val="20"/>
+          <w:lang w:eastAsia="en-GB"/>
+        </w:rPr>
+        <w:t xml:space="preserve"> time)  be captured in your analysis?  are they allowed? or ruled</w:t>
       </w:r>
     </w:p>
     <w:p>
@@ -6854,17 +6882,7 @@
           <w:szCs w:val="20"/>
           <w:lang w:eastAsia="en-GB"/>
         </w:rPr>
-        <w:t>* We explicitly model such situations already. We explain in the Introduction that it is possible for parties to be negligent if th</w:t>
-      </w:r>
-      <w:r>
-        <w:rPr>
-          <w:rFonts w:ascii="inherit" w:eastAsia="Times New Roman" w:hAnsi="inherit" w:cs="Courier New"/>
-          <w:color w:val="C9211E"/>
-          <w:sz w:val="20"/>
-          <w:szCs w:val="20"/>
-          <w:lang w:eastAsia="en-GB"/>
-        </w:rPr>
-        <w:t>ey don't check the ledger often and state exactly when a party is negligent in the 2nd bullet of section 5, items 1,2 and 3.</w:t>
+        <w:t>* We explicitly model such situations already. We explain in the Introduction that it is possible for parties to be negligent if they don't check the ledger often and state exactly when a party is negligent in the 2nd bullet of section 5, items 1,2 and 3.</w:t>
       </w:r>
       <w:r>
         <w:rPr>
@@ -6935,49 +6953,83 @@
           <w:szCs w:val="20"/>
           <w:lang w:eastAsia="en-GB"/>
         </w:rPr>
-        <w:t>- the need to check the ledger is not symmetric (ie, only one of the</w:t>
-      </w:r>
-    </w:p>
-    <w:p>
-      <w:pPr>
-        <w:tabs>
-          <w:tab w:val="left" w:pos="916"/>
-          <w:tab w:val="left" w:pos="1832"/>
-          <w:tab w:val="left" w:pos="2748"/>
-          <w:tab w:val="left" w:pos="3664"/>
-          <w:tab w:val="left" w:pos="4580"/>
-          <w:tab w:val="left" w:pos="5496"/>
-          <w:tab w:val="left" w:pos="6412"/>
-          <w:tab w:val="left" w:pos="7328"/>
-          <w:tab w:val="left" w:pos="8244"/>
-          <w:tab w:val="left" w:pos="9160"/>
-          <w:tab w:val="left" w:pos="10076"/>
-          <w:tab w:val="left" w:pos="10992"/>
-          <w:tab w:val="left" w:pos="11908"/>
-          <w:tab w:val="left" w:pos="12824"/>
-          <w:tab w:val="left" w:pos="13740"/>
-          <w:tab w:val="left" w:pos="14656"/>
-        </w:tabs>
-      </w:pPr>
-      <w:r>
-        <w:rPr>
-          <w:rFonts w:ascii="inherit" w:eastAsia="Times New Roman" w:hAnsi="inherit" w:cs="Courier New"/>
-          <w:color w:val="1D1C1D"/>
-          <w:sz w:val="20"/>
-          <w:szCs w:val="20"/>
-          <w:lang w:eastAsia="en-GB"/>
-        </w:rPr>
-        <w:t xml:space="preserve">parties needs to).  can one decide which side would be the </w:t>
-      </w:r>
-      <w:r>
-        <w:rPr>
-          <w:rFonts w:ascii="inherit" w:eastAsia="Times New Roman" w:hAnsi="inherit" w:cs="Courier New"/>
-          <w:color w:val="1D1C1D"/>
-          <w:sz w:val="20"/>
-          <w:szCs w:val="20"/>
-          <w:lang w:eastAsia="en-GB"/>
-        </w:rPr>
-        <w:t>one that needs</w:t>
+        <w:t>- the need to check the ledger is not symmetric (</w:t>
+      </w:r>
+      <w:proofErr w:type="spellStart"/>
+      <w:r>
+        <w:rPr>
+          <w:rFonts w:ascii="inherit" w:eastAsia="Times New Roman" w:hAnsi="inherit" w:cs="Courier New"/>
+          <w:color w:val="1D1C1D"/>
+          <w:sz w:val="20"/>
+          <w:szCs w:val="20"/>
+          <w:lang w:eastAsia="en-GB"/>
+        </w:rPr>
+        <w:t>ie</w:t>
+      </w:r>
+      <w:proofErr w:type="spellEnd"/>
+      <w:r>
+        <w:rPr>
+          <w:rFonts w:ascii="inherit" w:eastAsia="Times New Roman" w:hAnsi="inherit" w:cs="Courier New"/>
+          <w:color w:val="1D1C1D"/>
+          <w:sz w:val="20"/>
+          <w:szCs w:val="20"/>
+          <w:lang w:eastAsia="en-GB"/>
+        </w:rPr>
+        <w:t>, only one of the</w:t>
+      </w:r>
+    </w:p>
+    <w:p>
+      <w:pPr>
+        <w:tabs>
+          <w:tab w:val="left" w:pos="916"/>
+          <w:tab w:val="left" w:pos="1832"/>
+          <w:tab w:val="left" w:pos="2748"/>
+          <w:tab w:val="left" w:pos="3664"/>
+          <w:tab w:val="left" w:pos="4580"/>
+          <w:tab w:val="left" w:pos="5496"/>
+          <w:tab w:val="left" w:pos="6412"/>
+          <w:tab w:val="left" w:pos="7328"/>
+          <w:tab w:val="left" w:pos="8244"/>
+          <w:tab w:val="left" w:pos="9160"/>
+          <w:tab w:val="left" w:pos="10076"/>
+          <w:tab w:val="left" w:pos="10992"/>
+          <w:tab w:val="left" w:pos="11908"/>
+          <w:tab w:val="left" w:pos="12824"/>
+          <w:tab w:val="left" w:pos="13740"/>
+          <w:tab w:val="left" w:pos="14656"/>
+        </w:tabs>
+      </w:pPr>
+      <w:r>
+        <w:rPr>
+          <w:rFonts w:ascii="inherit" w:eastAsia="Times New Roman" w:hAnsi="inherit" w:cs="Courier New"/>
+          <w:color w:val="1D1C1D"/>
+          <w:sz w:val="20"/>
+          <w:szCs w:val="20"/>
+          <w:lang w:eastAsia="en-GB"/>
+        </w:rPr>
+        <w:t xml:space="preserve">parties </w:t>
+      </w:r>
+      <w:proofErr w:type="gramStart"/>
+      <w:r>
+        <w:rPr>
+          <w:rFonts w:ascii="inherit" w:eastAsia="Times New Roman" w:hAnsi="inherit" w:cs="Courier New"/>
+          <w:color w:val="1D1C1D"/>
+          <w:sz w:val="20"/>
+          <w:szCs w:val="20"/>
+          <w:lang w:eastAsia="en-GB"/>
+        </w:rPr>
+        <w:t>needs</w:t>
+      </w:r>
+      <w:proofErr w:type="gramEnd"/>
+      <w:r>
+        <w:rPr>
+          <w:rFonts w:ascii="inherit" w:eastAsia="Times New Roman" w:hAnsi="inherit" w:cs="Courier New"/>
+          <w:color w:val="1D1C1D"/>
+          <w:sz w:val="20"/>
+          <w:szCs w:val="20"/>
+          <w:lang w:eastAsia="en-GB"/>
+        </w:rPr>
+        <w:t xml:space="preserve"> to).  can one decide which side would be the one that needs</w:t>
       </w:r>
     </w:p>
     <w:p>
@@ -7061,17 +7113,7 @@
           <w:szCs w:val="20"/>
           <w:lang w:eastAsia="en-GB"/>
         </w:rPr>
-        <w:t>, if there exist two past channel states F, G such that Alice i</w:t>
-      </w:r>
-      <w:r>
-        <w:rPr>
-          <w:rFonts w:ascii="inherit" w:eastAsia="Times New Roman" w:hAnsi="inherit" w:cs="Courier New"/>
-          <w:color w:val="C9211E"/>
-          <w:sz w:val="20"/>
-          <w:szCs w:val="20"/>
-          <w:lang w:eastAsia="en-GB"/>
-        </w:rPr>
-        <w:t>s better off in F than in the latest state and Bob is better off in G than in the latest state, then both have to poll regularly.</w:t>
+        <w:t>, if there exist two past channel states F, G such that Alice is better off in F than in the latest state and Bob is better off in G than in the latest state, then both have to poll regularly.</w:t>
       </w:r>
     </w:p>
     <w:p>
@@ -7164,17 +7206,7 @@
           <w:szCs w:val="20"/>
           <w:lang w:eastAsia="en-GB"/>
         </w:rPr>
-        <w:t>instant finality ("finality" is the time needed for a</w:t>
-      </w:r>
-      <w:r>
-        <w:rPr>
-          <w:rFonts w:ascii="inherit" w:eastAsia="Times New Roman" w:hAnsi="inherit" w:cs="Courier New"/>
-          <w:color w:val="1D1C1D"/>
-          <w:sz w:val="20"/>
-          <w:szCs w:val="20"/>
-          <w:lang w:eastAsia="en-GB"/>
-        </w:rPr>
-        <w:t xml:space="preserve"> transaction to appear</w:t>
+        <w:t>instant finality ("finality" is the time needed for a transaction to appear</w:t>
       </w:r>
     </w:p>
     <w:p>
@@ -7238,49 +7270,61 @@
           <w:szCs w:val="20"/>
           <w:lang w:eastAsia="en-GB"/>
         </w:rPr>
-        <w:t>[13,16]  messages are assumed to arrive to the ledger functionality in time</w:t>
-      </w:r>
-    </w:p>
-    <w:p>
-      <w:pPr>
-        <w:tabs>
-          <w:tab w:val="left" w:pos="916"/>
-          <w:tab w:val="left" w:pos="1832"/>
-          <w:tab w:val="left" w:pos="2748"/>
-          <w:tab w:val="left" w:pos="3664"/>
-          <w:tab w:val="left" w:pos="4580"/>
-          <w:tab w:val="left" w:pos="5496"/>
-          <w:tab w:val="left" w:pos="6412"/>
-          <w:tab w:val="left" w:pos="7328"/>
-          <w:tab w:val="left" w:pos="8244"/>
-          <w:tab w:val="left" w:pos="9160"/>
-          <w:tab w:val="left" w:pos="10076"/>
-          <w:tab w:val="left" w:pos="10992"/>
-          <w:tab w:val="left" w:pos="11908"/>
-          <w:tab w:val="left" w:pos="12824"/>
-          <w:tab w:val="left" w:pos="13740"/>
-          <w:tab w:val="left" w:pos="14656"/>
-        </w:tabs>
-      </w:pPr>
-      <w:r>
-        <w:rPr>
-          <w:rFonts w:ascii="inherit" w:eastAsia="Times New Roman" w:hAnsi="inherit" w:cs="Courier New"/>
-          <w:color w:val="1D1C1D"/>
-          <w:sz w:val="20"/>
-          <w:szCs w:val="20"/>
-          <w:lang w:eastAsia="en-GB"/>
-        </w:rPr>
-        <w:t>at most some parameter delta</w:t>
-      </w:r>
-      <w:r>
-        <w:rPr>
-          <w:rFonts w:ascii="inherit" w:eastAsia="Times New Roman" w:hAnsi="inherit" w:cs="Courier New"/>
-          <w:color w:val="1D1C1D"/>
-          <w:sz w:val="20"/>
-          <w:szCs w:val="20"/>
-          <w:lang w:eastAsia="en-GB"/>
-        </w:rPr>
-        <w:t>.  Please address how your work differs.</w:t>
+        <w:t>[13,16</w:t>
+      </w:r>
+      <w:proofErr w:type="gramStart"/>
+      <w:r>
+        <w:rPr>
+          <w:rFonts w:ascii="inherit" w:eastAsia="Times New Roman" w:hAnsi="inherit" w:cs="Courier New"/>
+          <w:color w:val="1D1C1D"/>
+          <w:sz w:val="20"/>
+          <w:szCs w:val="20"/>
+          <w:lang w:eastAsia="en-GB"/>
+        </w:rPr>
+        <w:t>]  messages</w:t>
+      </w:r>
+      <w:proofErr w:type="gramEnd"/>
+      <w:r>
+        <w:rPr>
+          <w:rFonts w:ascii="inherit" w:eastAsia="Times New Roman" w:hAnsi="inherit" w:cs="Courier New"/>
+          <w:color w:val="1D1C1D"/>
+          <w:sz w:val="20"/>
+          <w:szCs w:val="20"/>
+          <w:lang w:eastAsia="en-GB"/>
+        </w:rPr>
+        <w:t xml:space="preserve"> are assumed to arrive to the ledger functionality in time</w:t>
+      </w:r>
+    </w:p>
+    <w:p>
+      <w:pPr>
+        <w:tabs>
+          <w:tab w:val="left" w:pos="916"/>
+          <w:tab w:val="left" w:pos="1832"/>
+          <w:tab w:val="left" w:pos="2748"/>
+          <w:tab w:val="left" w:pos="3664"/>
+          <w:tab w:val="left" w:pos="4580"/>
+          <w:tab w:val="left" w:pos="5496"/>
+          <w:tab w:val="left" w:pos="6412"/>
+          <w:tab w:val="left" w:pos="7328"/>
+          <w:tab w:val="left" w:pos="8244"/>
+          <w:tab w:val="left" w:pos="9160"/>
+          <w:tab w:val="left" w:pos="10076"/>
+          <w:tab w:val="left" w:pos="10992"/>
+          <w:tab w:val="left" w:pos="11908"/>
+          <w:tab w:val="left" w:pos="12824"/>
+          <w:tab w:val="left" w:pos="13740"/>
+          <w:tab w:val="left" w:pos="14656"/>
+        </w:tabs>
+      </w:pPr>
+      <w:r>
+        <w:rPr>
+          <w:rFonts w:ascii="inherit" w:eastAsia="Times New Roman" w:hAnsi="inherit" w:cs="Courier New"/>
+          <w:color w:val="1D1C1D"/>
+          <w:sz w:val="20"/>
+          <w:szCs w:val="20"/>
+          <w:lang w:eastAsia="en-GB"/>
+        </w:rPr>
+        <w:t>at most some parameter delta.  Please address how your work differs.</w:t>
       </w:r>
     </w:p>
     <w:p>
@@ -7422,17 +7466,29 @@
           <w:szCs w:val="20"/>
           <w:lang w:eastAsia="en-GB"/>
         </w:rPr>
-        <w:t xml:space="preserve">[16] explicitly </w:t>
-      </w:r>
-      <w:r>
-        <w:rPr>
-          <w:rFonts w:ascii="inherit" w:eastAsia="Times New Roman" w:hAnsi="inherit" w:cs="Courier New"/>
-          <w:color w:val="C9211E"/>
-          <w:sz w:val="20"/>
-          <w:szCs w:val="20"/>
-          <w:lang w:eastAsia="en-GB"/>
-        </w:rPr>
-        <w:t>states that it uses a synchronous communication model. Also its Ledger updates balances directly upon receiving a relevant command</w:t>
+        <w:t xml:space="preserve">[16] explicitly states that it uses a synchronous communication model. </w:t>
+      </w:r>
+      <w:proofErr w:type="gramStart"/>
+      <w:r>
+        <w:rPr>
+          <w:rFonts w:ascii="inherit" w:eastAsia="Times New Roman" w:hAnsi="inherit" w:cs="Courier New"/>
+          <w:color w:val="C9211E"/>
+          <w:sz w:val="20"/>
+          <w:szCs w:val="20"/>
+          <w:lang w:eastAsia="en-GB"/>
+        </w:rPr>
+        <w:t>Also</w:t>
+      </w:r>
+      <w:proofErr w:type="gramEnd"/>
+      <w:r>
+        <w:rPr>
+          <w:rFonts w:ascii="inherit" w:eastAsia="Times New Roman" w:hAnsi="inherit" w:cs="Courier New"/>
+          <w:color w:val="C9211E"/>
+          <w:sz w:val="20"/>
+          <w:szCs w:val="20"/>
+          <w:lang w:eastAsia="en-GB"/>
+        </w:rPr>
+        <w:t xml:space="preserve"> its Ledger updates balances directly upon receiving a relevant command</w:t>
       </w:r>
       <w:r>
         <w:rPr>
@@ -7522,17 +7578,7 @@
           <w:szCs w:val="20"/>
           <w:lang w:eastAsia="en-GB"/>
         </w:rPr>
-        <w:t xml:space="preserve">on why </w:t>
-      </w:r>
-      <w:r>
-        <w:rPr>
-          <w:rFonts w:ascii="inherit" w:eastAsia="Times New Roman" w:hAnsi="inherit" w:cs="Courier New"/>
-          <w:color w:val="C9211E"/>
-          <w:sz w:val="20"/>
-          <w:szCs w:val="20"/>
-          <w:lang w:eastAsia="en-GB"/>
-        </w:rPr>
-        <w:t xml:space="preserve">the model of [13] </w:t>
+        <w:t xml:space="preserve">on why the model of [13] </w:t>
       </w:r>
       <w:r>
         <w:rPr>
@@ -7623,40 +7669,75 @@
           <w:szCs w:val="20"/>
           <w:lang w:eastAsia="en-GB"/>
         </w:rPr>
-        <w:t>-  The paper doesnt appe</w:t>
-      </w:r>
-      <w:r>
-        <w:rPr>
-          <w:rFonts w:ascii="inherit" w:eastAsia="Times New Roman" w:hAnsi="inherit" w:cs="Courier New"/>
-          <w:color w:val="1D1C1D"/>
-          <w:sz w:val="20"/>
-          <w:szCs w:val="20"/>
-          <w:lang w:eastAsia="en-GB"/>
-        </w:rPr>
-        <w:t>ar to model the fees,  which are an essential part</w:t>
-      </w:r>
-    </w:p>
-    <w:p>
-      <w:pPr>
-        <w:tabs>
-          <w:tab w:val="left" w:pos="916"/>
-          <w:tab w:val="left" w:pos="1832"/>
-          <w:tab w:val="left" w:pos="2748"/>
-          <w:tab w:val="left" w:pos="3664"/>
-          <w:tab w:val="left" w:pos="4580"/>
-          <w:tab w:val="left" w:pos="5496"/>
-          <w:tab w:val="left" w:pos="6412"/>
-          <w:tab w:val="left" w:pos="7328"/>
-          <w:tab w:val="left" w:pos="8244"/>
-          <w:tab w:val="left" w:pos="9160"/>
-          <w:tab w:val="left" w:pos="10076"/>
-          <w:tab w:val="left" w:pos="10992"/>
-          <w:tab w:val="left" w:pos="11908"/>
-          <w:tab w:val="left" w:pos="12824"/>
-          <w:tab w:val="left" w:pos="13740"/>
-          <w:tab w:val="left" w:pos="14656"/>
-        </w:tabs>
-      </w:pPr>
+        <w:t xml:space="preserve">-  The paper </w:t>
+      </w:r>
+      <w:proofErr w:type="spellStart"/>
+      <w:r>
+        <w:rPr>
+          <w:rFonts w:ascii="inherit" w:eastAsia="Times New Roman" w:hAnsi="inherit" w:cs="Courier New"/>
+          <w:color w:val="1D1C1D"/>
+          <w:sz w:val="20"/>
+          <w:szCs w:val="20"/>
+          <w:lang w:eastAsia="en-GB"/>
+        </w:rPr>
+        <w:t>doesnt</w:t>
+      </w:r>
+      <w:proofErr w:type="spellEnd"/>
+      <w:r>
+        <w:rPr>
+          <w:rFonts w:ascii="inherit" w:eastAsia="Times New Roman" w:hAnsi="inherit" w:cs="Courier New"/>
+          <w:color w:val="1D1C1D"/>
+          <w:sz w:val="20"/>
+          <w:szCs w:val="20"/>
+          <w:lang w:eastAsia="en-GB"/>
+        </w:rPr>
+        <w:t xml:space="preserve"> appear to model the </w:t>
+      </w:r>
+      <w:proofErr w:type="gramStart"/>
+      <w:r>
+        <w:rPr>
+          <w:rFonts w:ascii="inherit" w:eastAsia="Times New Roman" w:hAnsi="inherit" w:cs="Courier New"/>
+          <w:color w:val="1D1C1D"/>
+          <w:sz w:val="20"/>
+          <w:szCs w:val="20"/>
+          <w:lang w:eastAsia="en-GB"/>
+        </w:rPr>
+        <w:t>fees,  which</w:t>
+      </w:r>
+      <w:proofErr w:type="gramEnd"/>
+      <w:r>
+        <w:rPr>
+          <w:rFonts w:ascii="inherit" w:eastAsia="Times New Roman" w:hAnsi="inherit" w:cs="Courier New"/>
+          <w:color w:val="1D1C1D"/>
+          <w:sz w:val="20"/>
+          <w:szCs w:val="20"/>
+          <w:lang w:eastAsia="en-GB"/>
+        </w:rPr>
+        <w:t xml:space="preserve"> are an essential part</w:t>
+      </w:r>
+    </w:p>
+    <w:p>
+      <w:pPr>
+        <w:tabs>
+          <w:tab w:val="left" w:pos="916"/>
+          <w:tab w:val="left" w:pos="1832"/>
+          <w:tab w:val="left" w:pos="2748"/>
+          <w:tab w:val="left" w:pos="3664"/>
+          <w:tab w:val="left" w:pos="4580"/>
+          <w:tab w:val="left" w:pos="5496"/>
+          <w:tab w:val="left" w:pos="6412"/>
+          <w:tab w:val="left" w:pos="7328"/>
+          <w:tab w:val="left" w:pos="8244"/>
+          <w:tab w:val="left" w:pos="9160"/>
+          <w:tab w:val="left" w:pos="10076"/>
+          <w:tab w:val="left" w:pos="10992"/>
+          <w:tab w:val="left" w:pos="11908"/>
+          <w:tab w:val="left" w:pos="12824"/>
+          <w:tab w:val="left" w:pos="13740"/>
+          <w:tab w:val="left" w:pos="14656"/>
+        </w:tabs>
+      </w:pPr>
+      <w:proofErr w:type="gramStart"/>
       <w:r>
         <w:rPr>
           <w:rFonts w:ascii="inherit" w:eastAsia="Times New Roman" w:hAnsi="inherit" w:cs="Courier New"/>
@@ -7666,82 +7747,139 @@
           <w:lang w:eastAsia="en-GB"/>
         </w:rPr>
         <w:lastRenderedPageBreak/>
-        <w:t>of  the protocol, and where interesting attacks have been recently mounted</w:t>
-      </w:r>
-    </w:p>
-    <w:p>
-      <w:pPr>
-        <w:tabs>
-          <w:tab w:val="left" w:pos="916"/>
-          <w:tab w:val="left" w:pos="1832"/>
-          <w:tab w:val="left" w:pos="2748"/>
-          <w:tab w:val="left" w:pos="3664"/>
-          <w:tab w:val="left" w:pos="4580"/>
-          <w:tab w:val="left" w:pos="5496"/>
-          <w:tab w:val="left" w:pos="6412"/>
-          <w:tab w:val="left" w:pos="7328"/>
-          <w:tab w:val="left" w:pos="8244"/>
-          <w:tab w:val="left" w:pos="9160"/>
-          <w:tab w:val="left" w:pos="10076"/>
-          <w:tab w:val="left" w:pos="10992"/>
-          <w:tab w:val="left" w:pos="11908"/>
-          <w:tab w:val="left" w:pos="12824"/>
-          <w:tab w:val="left" w:pos="13740"/>
-          <w:tab w:val="left" w:pos="14656"/>
-        </w:tabs>
-      </w:pPr>
-      <w:r>
-        <w:rPr>
-          <w:rFonts w:ascii="inherit" w:eastAsia="Times New Roman" w:hAnsi="inherit" w:cs="Courier New"/>
-          <w:color w:val="1D1C1D"/>
-          <w:sz w:val="20"/>
-          <w:szCs w:val="20"/>
-          <w:lang w:eastAsia="en-GB"/>
-        </w:rPr>
-        <w:t>(see https://eprint.iacr.org/2018/472.pdf)    How will the introduction of</w:t>
-      </w:r>
-    </w:p>
-    <w:p>
-      <w:pPr>
-        <w:tabs>
-          <w:tab w:val="left" w:pos="916"/>
-          <w:tab w:val="left" w:pos="1832"/>
-          <w:tab w:val="left" w:pos="2748"/>
-          <w:tab w:val="left" w:pos="3664"/>
-          <w:tab w:val="left" w:pos="4580"/>
-          <w:tab w:val="left" w:pos="5496"/>
-          <w:tab w:val="left" w:pos="6412"/>
-          <w:tab w:val="left" w:pos="7328"/>
-          <w:tab w:val="left" w:pos="8244"/>
-          <w:tab w:val="left" w:pos="9160"/>
-          <w:tab w:val="left" w:pos="10076"/>
-          <w:tab w:val="left" w:pos="10992"/>
-          <w:tab w:val="left" w:pos="11908"/>
-          <w:tab w:val="left" w:pos="12824"/>
-          <w:tab w:val="left" w:pos="13740"/>
-          <w:tab w:val="left" w:pos="14656"/>
-        </w:tabs>
-      </w:pPr>
-      <w:r>
-        <w:rPr>
-          <w:rFonts w:ascii="inherit" w:eastAsia="Times New Roman" w:hAnsi="inherit" w:cs="Courier New"/>
-          <w:color w:val="1D1C1D"/>
-          <w:sz w:val="20"/>
-          <w:szCs w:val="20"/>
-          <w:lang w:eastAsia="en-GB"/>
-        </w:rPr>
-        <w:t xml:space="preserve">fees change the security modeling?  How do you justify </w:t>
-      </w:r>
-      <w:r>
-        <w:rPr>
-          <w:rFonts w:ascii="inherit" w:eastAsia="Times New Roman" w:hAnsi="inherit" w:cs="Courier New"/>
-          <w:color w:val="1D1C1D"/>
-          <w:sz w:val="20"/>
-          <w:szCs w:val="20"/>
-          <w:lang w:eastAsia="en-GB"/>
-        </w:rPr>
-        <w:t>abstracting the fees</w:t>
-      </w:r>
+        <w:t>of  the</w:t>
+      </w:r>
+      <w:proofErr w:type="gramEnd"/>
+      <w:r>
+        <w:rPr>
+          <w:rFonts w:ascii="inherit" w:eastAsia="Times New Roman" w:hAnsi="inherit" w:cs="Courier New"/>
+          <w:color w:val="1D1C1D"/>
+          <w:sz w:val="20"/>
+          <w:szCs w:val="20"/>
+          <w:lang w:eastAsia="en-GB"/>
+        </w:rPr>
+        <w:t xml:space="preserve"> protocol, and where interesting attacks have been recently mounted</w:t>
+      </w:r>
+    </w:p>
+    <w:p>
+      <w:pPr>
+        <w:tabs>
+          <w:tab w:val="left" w:pos="916"/>
+          <w:tab w:val="left" w:pos="1832"/>
+          <w:tab w:val="left" w:pos="2748"/>
+          <w:tab w:val="left" w:pos="3664"/>
+          <w:tab w:val="left" w:pos="4580"/>
+          <w:tab w:val="left" w:pos="5496"/>
+          <w:tab w:val="left" w:pos="6412"/>
+          <w:tab w:val="left" w:pos="7328"/>
+          <w:tab w:val="left" w:pos="8244"/>
+          <w:tab w:val="left" w:pos="9160"/>
+          <w:tab w:val="left" w:pos="10076"/>
+          <w:tab w:val="left" w:pos="10992"/>
+          <w:tab w:val="left" w:pos="11908"/>
+          <w:tab w:val="left" w:pos="12824"/>
+          <w:tab w:val="left" w:pos="13740"/>
+          <w:tab w:val="left" w:pos="14656"/>
+        </w:tabs>
+      </w:pPr>
+      <w:r>
+        <w:rPr>
+          <w:rFonts w:ascii="inherit" w:eastAsia="Times New Roman" w:hAnsi="inherit" w:cs="Courier New"/>
+          <w:color w:val="1D1C1D"/>
+          <w:sz w:val="20"/>
+          <w:szCs w:val="20"/>
+          <w:lang w:eastAsia="en-GB"/>
+        </w:rPr>
+        <w:t xml:space="preserve">(see </w:t>
+      </w:r>
+      <w:proofErr w:type="gramStart"/>
+      <w:r>
+        <w:rPr>
+          <w:rFonts w:ascii="inherit" w:eastAsia="Times New Roman" w:hAnsi="inherit" w:cs="Courier New"/>
+          <w:color w:val="1D1C1D"/>
+          <w:sz w:val="20"/>
+          <w:szCs w:val="20"/>
+          <w:lang w:eastAsia="en-GB"/>
+        </w:rPr>
+        <w:t xml:space="preserve">https://eprint.iacr.org/2018/472.pdf)   </w:t>
+      </w:r>
+      <w:proofErr w:type="gramEnd"/>
+      <w:r>
+        <w:rPr>
+          <w:rFonts w:ascii="inherit" w:eastAsia="Times New Roman" w:hAnsi="inherit" w:cs="Courier New"/>
+          <w:color w:val="1D1C1D"/>
+          <w:sz w:val="20"/>
+          <w:szCs w:val="20"/>
+          <w:lang w:eastAsia="en-GB"/>
+        </w:rPr>
+        <w:t xml:space="preserve"> How will the introduction of</w:t>
+      </w:r>
+    </w:p>
+    <w:p>
+      <w:pPr>
+        <w:tabs>
+          <w:tab w:val="left" w:pos="916"/>
+          <w:tab w:val="left" w:pos="1832"/>
+          <w:tab w:val="left" w:pos="2748"/>
+          <w:tab w:val="left" w:pos="3664"/>
+          <w:tab w:val="left" w:pos="4580"/>
+          <w:tab w:val="left" w:pos="5496"/>
+          <w:tab w:val="left" w:pos="6412"/>
+          <w:tab w:val="left" w:pos="7328"/>
+          <w:tab w:val="left" w:pos="8244"/>
+          <w:tab w:val="left" w:pos="9160"/>
+          <w:tab w:val="left" w:pos="10076"/>
+          <w:tab w:val="left" w:pos="10992"/>
+          <w:tab w:val="left" w:pos="11908"/>
+          <w:tab w:val="left" w:pos="12824"/>
+          <w:tab w:val="left" w:pos="13740"/>
+          <w:tab w:val="left" w:pos="14656"/>
+        </w:tabs>
+      </w:pPr>
+      <w:r>
+        <w:rPr>
+          <w:rFonts w:ascii="inherit" w:eastAsia="Times New Roman" w:hAnsi="inherit" w:cs="Courier New"/>
+          <w:color w:val="1D1C1D"/>
+          <w:sz w:val="20"/>
+          <w:szCs w:val="20"/>
+          <w:lang w:eastAsia="en-GB"/>
+        </w:rPr>
+        <w:t xml:space="preserve">fees change the security </w:t>
+      </w:r>
+      <w:proofErr w:type="spellStart"/>
+      <w:r>
+        <w:rPr>
+          <w:rFonts w:ascii="inherit" w:eastAsia="Times New Roman" w:hAnsi="inherit" w:cs="Courier New"/>
+          <w:color w:val="1D1C1D"/>
+          <w:sz w:val="20"/>
+          <w:szCs w:val="20"/>
+          <w:lang w:eastAsia="en-GB"/>
+        </w:rPr>
+        <w:t>modeling</w:t>
+      </w:r>
+      <w:proofErr w:type="spellEnd"/>
+      <w:r>
+        <w:rPr>
+          <w:rFonts w:ascii="inherit" w:eastAsia="Times New Roman" w:hAnsi="inherit" w:cs="Courier New"/>
+          <w:color w:val="1D1C1D"/>
+          <w:sz w:val="20"/>
+          <w:szCs w:val="20"/>
+          <w:lang w:eastAsia="en-GB"/>
+        </w:rPr>
+        <w:t xml:space="preserve">?  How do you justify abstracting the </w:t>
+      </w:r>
+      <w:proofErr w:type="gramStart"/>
+      <w:r>
+        <w:rPr>
+          <w:rFonts w:ascii="inherit" w:eastAsia="Times New Roman" w:hAnsi="inherit" w:cs="Courier New"/>
+          <w:color w:val="1D1C1D"/>
+          <w:sz w:val="20"/>
+          <w:szCs w:val="20"/>
+          <w:lang w:eastAsia="en-GB"/>
+        </w:rPr>
+        <w:t>fees</w:t>
+      </w:r>
+      <w:proofErr w:type="gramEnd"/>
     </w:p>
     <w:p>
       <w:pPr>
@@ -7831,37 +7969,29 @@
           <w:szCs w:val="20"/>
           <w:lang w:eastAsia="en-GB"/>
         </w:rPr>
-        <w:t xml:space="preserve"> is already quite extensive and we had to limit the scope to a level that the modelling and analysis would still be feasibly done in one paper. Adding fees would only increase the complexity of al</w:t>
-      </w:r>
-      <w:r>
-        <w:rPr>
-          <w:rFonts w:ascii="inherit" w:eastAsia="Times New Roman" w:hAnsi="inherit" w:cs="Courier New"/>
-          <w:color w:val="C9211E"/>
-          <w:sz w:val="20"/>
-          <w:szCs w:val="20"/>
-          <w:lang w:eastAsia="en-GB"/>
-        </w:rPr>
-        <w:t xml:space="preserve">l parts (protocol, functionality, simulator, proof) and would make the balance security guarantees less clear. </w:t>
-      </w:r>
-      <w:r>
-        <w:rPr>
-          <w:rFonts w:ascii="inherit" w:eastAsia="Times New Roman" w:hAnsi="inherit" w:cs="Courier New"/>
-          <w:color w:val="C9211E"/>
-          <w:sz w:val="20"/>
-          <w:szCs w:val="20"/>
-          <w:lang w:eastAsia="en-GB"/>
-        </w:rPr>
-        <w:t>It is worth noting that the attack mentioned is already captured by our model, as an adversary that controls two non-neighbouring nodes on a paym</w:t>
-      </w:r>
-      <w:r>
-        <w:rPr>
-          <w:rFonts w:ascii="inherit" w:eastAsia="Times New Roman" w:hAnsi="inherit" w:cs="Courier New"/>
-          <w:color w:val="C9211E"/>
-          <w:sz w:val="20"/>
-          <w:szCs w:val="20"/>
-          <w:lang w:eastAsia="en-GB"/>
-        </w:rPr>
-        <w:t xml:space="preserve">ent path can skip the intermediate nodes. Nevertheless, such an attack is inconsequential in </w:t>
+        <w:t xml:space="preserve"> </w:t>
+      </w:r>
+      <w:proofErr w:type="gramStart"/>
+      <w:r>
+        <w:rPr>
+          <w:rFonts w:ascii="inherit" w:eastAsia="Times New Roman" w:hAnsi="inherit" w:cs="Courier New"/>
+          <w:color w:val="C9211E"/>
+          <w:sz w:val="20"/>
+          <w:szCs w:val="20"/>
+          <w:lang w:eastAsia="en-GB"/>
+        </w:rPr>
+        <w:t>is</w:t>
+      </w:r>
+      <w:proofErr w:type="gramEnd"/>
+      <w:r>
+        <w:rPr>
+          <w:rFonts w:ascii="inherit" w:eastAsia="Times New Roman" w:hAnsi="inherit" w:cs="Courier New"/>
+          <w:color w:val="C9211E"/>
+          <w:sz w:val="20"/>
+          <w:szCs w:val="20"/>
+          <w:lang w:eastAsia="en-GB"/>
+        </w:rPr>
+        <w:t xml:space="preserve"> already quite extensive and we had to limit the scope to a level that the modelling and analysis would still be feasibly done in one paper. Adding fees would only increase the complexity of all parts (protocol, functionality, simulator, proof) and would make the balance security guarantees less clear. It is worth noting that the attack mentioned is already captured by our model, as an adversary that controls two non-neighbouring nodes on a payment path can skip the intermediate nodes. Nevertheless, such an attack is inconsequential in </w:t>
       </w:r>
       <w:r>
         <w:rPr>
@@ -7943,15 +8073,27 @@
         </w:rPr>
         <w:t xml:space="preserve">is possible to extend our </w:t>
       </w:r>
-      <w:r>
-        <w:rPr>
-          <w:rFonts w:ascii="inherit" w:eastAsia="Times New Roman" w:hAnsi="inherit" w:cs="Courier New"/>
-          <w:color w:val="C9211E"/>
-          <w:sz w:val="20"/>
-          <w:szCs w:val="20"/>
-          <w:lang w:eastAsia="en-GB"/>
-        </w:rPr>
-        <w:t xml:space="preserve">paynet functionality </w:t>
+      <w:proofErr w:type="spellStart"/>
+      <w:r>
+        <w:rPr>
+          <w:rFonts w:ascii="inherit" w:eastAsia="Times New Roman" w:hAnsi="inherit" w:cs="Courier New"/>
+          <w:color w:val="C9211E"/>
+          <w:sz w:val="20"/>
+          <w:szCs w:val="20"/>
+          <w:lang w:eastAsia="en-GB"/>
+        </w:rPr>
+        <w:t>paynet</w:t>
+      </w:r>
+      <w:proofErr w:type="spellEnd"/>
+      <w:r>
+        <w:rPr>
+          <w:rFonts w:ascii="inherit" w:eastAsia="Times New Roman" w:hAnsi="inherit" w:cs="Courier New"/>
+          <w:color w:val="C9211E"/>
+          <w:sz w:val="20"/>
+          <w:szCs w:val="20"/>
+          <w:lang w:eastAsia="en-GB"/>
+        </w:rPr>
+        <w:t xml:space="preserve"> functionality </w:t>
       </w:r>
       <w:r>
         <w:rPr>
@@ -8064,7 +8206,51 @@
           <w:szCs w:val="20"/>
           <w:lang w:eastAsia="en-GB"/>
         </w:rPr>
-        <w:t>, “Pointlocked Timelocked Contracts” section)</w:t>
+        <w:t>, “</w:t>
+      </w:r>
+      <w:proofErr w:type="spellStart"/>
+      <w:r>
+        <w:rPr>
+          <w:rFonts w:ascii="inherit" w:eastAsia="Times New Roman" w:hAnsi="inherit" w:cs="Courier New"/>
+          <w:color w:val="C9211E"/>
+          <w:sz w:val="20"/>
+          <w:szCs w:val="20"/>
+          <w:lang w:eastAsia="en-GB"/>
+        </w:rPr>
+        <w:t>Pointlocked</w:t>
+      </w:r>
+      <w:proofErr w:type="spellEnd"/>
+      <w:r>
+        <w:rPr>
+          <w:rFonts w:ascii="inherit" w:eastAsia="Times New Roman" w:hAnsi="inherit" w:cs="Courier New"/>
+          <w:color w:val="C9211E"/>
+          <w:sz w:val="20"/>
+          <w:szCs w:val="20"/>
+          <w:lang w:eastAsia="en-GB"/>
+        </w:rPr>
+        <w:t xml:space="preserve"> </w:t>
+      </w:r>
+      <w:proofErr w:type="spellStart"/>
+      <w:r>
+        <w:rPr>
+          <w:rFonts w:ascii="inherit" w:eastAsia="Times New Roman" w:hAnsi="inherit" w:cs="Courier New"/>
+          <w:color w:val="C9211E"/>
+          <w:sz w:val="20"/>
+          <w:szCs w:val="20"/>
+          <w:lang w:eastAsia="en-GB"/>
+        </w:rPr>
+        <w:t>Timelocked</w:t>
+      </w:r>
+      <w:proofErr w:type="spellEnd"/>
+      <w:r>
+        <w:rPr>
+          <w:rFonts w:ascii="inherit" w:eastAsia="Times New Roman" w:hAnsi="inherit" w:cs="Courier New"/>
+          <w:color w:val="C9211E"/>
+          <w:sz w:val="20"/>
+          <w:szCs w:val="20"/>
+          <w:lang w:eastAsia="en-GB"/>
+        </w:rPr>
+        <w:t xml:space="preserve"> Contracts” section)</w:t>
       </w:r>
       <w:r>
         <w:rPr>
@@ -8176,8 +8362,6 @@
         </w:rPr>
         <w:t xml:space="preserve">follow up </w:t>
       </w:r>
-      <w:bookmarkStart w:id="0" w:name="_GoBack"/>
-      <w:bookmarkEnd w:id="0"/>
       <w:r>
         <w:rPr>
           <w:rFonts w:ascii="inherit" w:eastAsia="Times New Roman" w:hAnsi="inherit" w:cs="Courier New"/>
@@ -8772,6 +8956,7 @@
   <w:style w:type="character" w:default="1" w:styleId="DefaultParagraphFont">
     <w:name w:val="Default Paragraph Font"/>
     <w:uiPriority w:val="1"/>
+    <w:semiHidden/>
     <w:unhideWhenUsed/>
   </w:style>
   <w:style w:type="table" w:default="1" w:styleId="TableNormal">
@@ -8815,7 +9000,6 @@
     <w:rPr>
       <w:color w:val="000080"/>
       <w:u w:val="single"/>
-      <w:lang/>
     </w:rPr>
   </w:style>
   <w:style w:type="paragraph" w:customStyle="1" w:styleId="Heading">

</xml_diff>